<commit_message>
Updated system reqs to include proper terms
</commit_message>
<xml_diff>
--- a/Documents/System Requirements.docx
+++ b/Documents/System Requirements.docx
@@ -412,29 +412,7 @@
           <w:sz w:val="34"/>
           <w:szCs w:val="34"/>
         </w:rPr>
-        <w:t xml:space="preserve">System Requirements: </w:t>
-      </w:r>
-      <w:proofErr w:type="spellStart"/>
-      <w:r>
-        <w:rPr>
-          <w:rFonts w:ascii="Helvetica" w:hAnsi="Helvetica" w:cs="Helvetica"/>
-          <w:b/>
-          <w:bCs/>
-          <w:sz w:val="34"/>
-          <w:szCs w:val="34"/>
-        </w:rPr>
-        <w:t>CTFastTrak</w:t>
-      </w:r>
-      <w:proofErr w:type="spellEnd"/>
-      <w:r>
-        <w:rPr>
-          <w:rFonts w:ascii="Helvetica" w:hAnsi="Helvetica" w:cs="Helvetica"/>
-          <w:b/>
-          <w:bCs/>
-          <w:sz w:val="34"/>
-          <w:szCs w:val="34"/>
-        </w:rPr>
-        <w:t xml:space="preserve"> Live Map and Routes</w:t>
+        <w:t>System Requirements: CTFastTrak Live Map and Routes</w:t>
       </w:r>
     </w:p>
     <w:p>
@@ -498,21 +476,7 @@
         <w:rPr>
           <w:rFonts w:ascii="Helvetica" w:hAnsi="Helvetica" w:cs="Helvetica"/>
         </w:rPr>
-        <w:t xml:space="preserve">Software Engineering </w:t>
-      </w:r>
-      <w:proofErr w:type="spellStart"/>
-      <w:r>
-        <w:rPr>
-          <w:rFonts w:ascii="Helvetica" w:hAnsi="Helvetica" w:cs="Helvetica"/>
-        </w:rPr>
-        <w:t>CTFastTrak</w:t>
-      </w:r>
-      <w:proofErr w:type="spellEnd"/>
-      <w:r>
-        <w:rPr>
-          <w:rFonts w:ascii="Helvetica" w:hAnsi="Helvetica" w:cs="Helvetica"/>
-        </w:rPr>
-        <w:t xml:space="preserve"> API Project</w:t>
+        <w:t>Software Engineering CTFastTrak API Project</w:t>
       </w:r>
     </w:p>
     <w:p>
@@ -545,30 +509,8 @@
         <w:rPr>
           <w:rFonts w:ascii="Helvetica" w:hAnsi="Helvetica" w:cs="Helvetica"/>
         </w:rPr>
-        <w:t xml:space="preserve">Bryan Davis, Robert Rotaru, Matthew </w:t>
-      </w:r>
-      <w:proofErr w:type="spellStart"/>
-      <w:r>
-        <w:rPr>
-          <w:rFonts w:ascii="Helvetica" w:hAnsi="Helvetica" w:cs="Helvetica"/>
-        </w:rPr>
-        <w:t>Shafran</w:t>
-      </w:r>
-      <w:proofErr w:type="spellEnd"/>
-      <w:r>
-        <w:rPr>
-          <w:rFonts w:ascii="Helvetica" w:hAnsi="Helvetica" w:cs="Helvetica"/>
-        </w:rPr>
-        <w:t xml:space="preserve">, Brian </w:t>
-      </w:r>
-      <w:proofErr w:type="spellStart"/>
-      <w:r>
-        <w:rPr>
-          <w:rFonts w:ascii="Helvetica" w:hAnsi="Helvetica" w:cs="Helvetica"/>
-        </w:rPr>
-        <w:t>Tardiff</w:t>
-      </w:r>
-      <w:proofErr w:type="spellEnd"/>
+        <w:t>Bryan Davis, Robert Rotaru, Matthew Shafran, Brian Tardiff</w:t>
+      </w:r>
     </w:p>
     <w:p>
       <w:pPr>
@@ -650,91 +592,7 @@
         <w:rPr>
           <w:rFonts w:ascii="Helvetica" w:hAnsi="Helvetica" w:cs="Helvetica"/>
         </w:rPr>
-        <w:t xml:space="preserve">The system will have a Map API (such as Google Maps), an interface for the JSON data from </w:t>
-      </w:r>
-      <w:proofErr w:type="spellStart"/>
-      <w:r>
-        <w:rPr>
-          <w:rFonts w:ascii="Helvetica" w:hAnsi="Helvetica" w:cs="Helvetica"/>
-        </w:rPr>
-        <w:t>CTFastrak</w:t>
-      </w:r>
-      <w:proofErr w:type="spellEnd"/>
-      <w:r>
-        <w:rPr>
-          <w:rFonts w:ascii="Helvetica" w:hAnsi="Helvetica" w:cs="Helvetica"/>
-        </w:rPr>
-        <w:t xml:space="preserve">, and an interface for the GTFS data from </w:t>
-      </w:r>
-      <w:proofErr w:type="spellStart"/>
-      <w:r>
-        <w:rPr>
-          <w:rFonts w:ascii="Helvetica" w:hAnsi="Helvetica" w:cs="Helvetica"/>
-        </w:rPr>
-        <w:t>CTFastrak</w:t>
-      </w:r>
-      <w:proofErr w:type="spellEnd"/>
-      <w:r>
-        <w:rPr>
-          <w:rFonts w:ascii="Helvetica" w:hAnsi="Helvetica" w:cs="Helvetica"/>
-        </w:rPr>
-        <w:t xml:space="preserve">. The system needs to be accessible by a user who connects to it via an </w:t>
-      </w:r>
-      <w:proofErr w:type="gramStart"/>
-      <w:r>
-        <w:rPr>
-          <w:rFonts w:ascii="Helvetica" w:hAnsi="Helvetica" w:cs="Helvetica"/>
-        </w:rPr>
-        <w:t>internet</w:t>
-      </w:r>
-      <w:proofErr w:type="gramEnd"/>
-      <w:r>
-        <w:rPr>
-          <w:rFonts w:ascii="Helvetica" w:hAnsi="Helvetica" w:cs="Helvetica"/>
-        </w:rPr>
-        <w:t xml:space="preserve"> browser. The user is able to interact with a map interface in order to display all current </w:t>
-      </w:r>
-      <w:proofErr w:type="spellStart"/>
-      <w:r>
-        <w:rPr>
-          <w:rFonts w:ascii="Helvetica" w:hAnsi="Helvetica" w:cs="Helvetica"/>
-        </w:rPr>
-        <w:t>CTFastrak</w:t>
-      </w:r>
-      <w:proofErr w:type="spellEnd"/>
-      <w:r>
-        <w:rPr>
-          <w:rFonts w:ascii="Helvetica" w:hAnsi="Helvetica" w:cs="Helvetica"/>
-        </w:rPr>
-        <w:t xml:space="preserve"> data, to find the nearest but stop to a point on the map, set a desired destination to navigate to, and pick a route from a number of possible routes. Additionally, the user is able to get individual bus information and bus stop information from the system. If there are alerts, updates, or notifications, the user is able to receive them live from the system. The GTFS interface will listen and accept notification data from </w:t>
-      </w:r>
-      <w:proofErr w:type="spellStart"/>
-      <w:r>
-        <w:rPr>
-          <w:rFonts w:ascii="Helvetica" w:hAnsi="Helvetica" w:cs="Helvetica"/>
-        </w:rPr>
-        <w:t>CTFastrak</w:t>
-      </w:r>
-      <w:proofErr w:type="spellEnd"/>
-      <w:r>
-        <w:rPr>
-          <w:rFonts w:ascii="Helvetica" w:hAnsi="Helvetica" w:cs="Helvetica"/>
-        </w:rPr>
-        <w:t xml:space="preserve"> and make this available to the system. The GTFS interface will also accept bus information data and bus stop information data and make this available to the system. The JSON interface will be able to request bus stop information and bus information from </w:t>
-      </w:r>
-      <w:proofErr w:type="spellStart"/>
-      <w:r>
-        <w:rPr>
-          <w:rFonts w:ascii="Helvetica" w:hAnsi="Helvetica" w:cs="Helvetica"/>
-        </w:rPr>
-        <w:t>CTFastrak</w:t>
-      </w:r>
-      <w:proofErr w:type="spellEnd"/>
-      <w:r>
-        <w:rPr>
-          <w:rFonts w:ascii="Helvetica" w:hAnsi="Helvetica" w:cs="Helvetica"/>
-        </w:rPr>
-        <w:t xml:space="preserve"> and make it available to the system.</w:t>
+        <w:t>The system will have a Map API (such as Google Maps), an interface for the JSON data from CTFastrak, and an interface for the GTFS data from CTFastrak. The system needs to be accessible by a user who connects to it via an internet browser. The user is able to interact with a map interface in order to display all current CTFastrak data, to find the nearest but stop to a point on the map, set a desired destination to navigate to, and pick a route from a number of possible routes. Additionally, the user is able to get individual bus information and bus stop information from the system. If there are alerts, updates, or notifications, the user is able to receive them live from the system. The GTFS interface will listen and accept notification data from CTFastrak and make this available to the system. The GTFS interface will also accept bus information data and bus stop information data and make this available to the system. The JSON interface will be able to request bus stop information and bus information from CTFastrak and make it available to the system.</w:t>
       </w:r>
     </w:p>
     <w:p>
@@ -1020,71 +878,119 @@
         <w:rPr>
           <w:rFonts w:ascii="Helvetica" w:hAnsi="Helvetica" w:cs="Helvetica"/>
         </w:rPr>
-        <w:t>User Story #1: User is displayed current information</w:t>
-      </w:r>
-    </w:p>
-    <w:p>
-      <w:pPr>
-        <w:widowControl w:val="0"/>
-        <w:tabs>
-          <w:tab w:val="left" w:pos="720"/>
-          <w:tab w:val="left" w:pos="1440"/>
-          <w:tab w:val="left" w:pos="2160"/>
-          <w:tab w:val="left" w:pos="2880"/>
-          <w:tab w:val="left" w:pos="3600"/>
-          <w:tab w:val="left" w:pos="4320"/>
-          <w:tab w:val="left" w:pos="5040"/>
-          <w:tab w:val="left" w:pos="5760"/>
-          <w:tab w:val="left" w:pos="6480"/>
-          <w:tab w:val="left" w:pos="7200"/>
-          <w:tab w:val="left" w:pos="7920"/>
-          <w:tab w:val="left" w:pos="8640"/>
-        </w:tabs>
-        <w:autoSpaceDE w:val="0"/>
-        <w:autoSpaceDN w:val="0"/>
-        <w:adjustRightInd w:val="0"/>
-        <w:ind w:right="-720"/>
-        <w:rPr>
-          <w:rFonts w:ascii="Helvetica" w:hAnsi="Helvetica" w:cs="Helvetica"/>
-        </w:rPr>
-      </w:pPr>
-      <w:r>
-        <w:rPr>
-          <w:rFonts w:ascii="Helvetica" w:hAnsi="Helvetica" w:cs="Helvetica"/>
-        </w:rPr>
-        <w:t>Pre-condition: System is online and reachable. User is connected to the system.</w:t>
-      </w:r>
-    </w:p>
-    <w:p>
-      <w:pPr>
-        <w:widowControl w:val="0"/>
-        <w:tabs>
-          <w:tab w:val="left" w:pos="720"/>
-          <w:tab w:val="left" w:pos="1440"/>
-          <w:tab w:val="left" w:pos="2160"/>
-          <w:tab w:val="left" w:pos="2880"/>
-          <w:tab w:val="left" w:pos="3600"/>
-          <w:tab w:val="left" w:pos="4320"/>
-          <w:tab w:val="left" w:pos="5040"/>
-          <w:tab w:val="left" w:pos="5760"/>
-          <w:tab w:val="left" w:pos="6480"/>
-          <w:tab w:val="left" w:pos="7200"/>
-          <w:tab w:val="left" w:pos="7920"/>
-          <w:tab w:val="left" w:pos="8640"/>
-        </w:tabs>
-        <w:autoSpaceDE w:val="0"/>
-        <w:autoSpaceDN w:val="0"/>
-        <w:adjustRightInd w:val="0"/>
-        <w:ind w:right="-720"/>
-        <w:rPr>
-          <w:rFonts w:ascii="Helvetica" w:hAnsi="Helvetica" w:cs="Helvetica"/>
-        </w:rPr>
-      </w:pPr>
-      <w:r>
-        <w:rPr>
-          <w:rFonts w:ascii="Helvetica" w:hAnsi="Helvetica" w:cs="Helvetica"/>
-        </w:rPr>
-        <w:t>Post-condition: User is able to view current information.</w:t>
+        <w:t xml:space="preserve">User Story #1: </w:t>
+      </w:r>
+      <w:r>
+        <w:rPr>
+          <w:rFonts w:ascii="Helvetica" w:hAnsi="Helvetica" w:cs="Helvetica"/>
+        </w:rPr>
+        <w:t>Traveler</w:t>
+      </w:r>
+      <w:r>
+        <w:rPr>
+          <w:rFonts w:ascii="Helvetica" w:hAnsi="Helvetica" w:cs="Helvetica"/>
+        </w:rPr>
+        <w:t xml:space="preserve"> is displayed current information</w:t>
+      </w:r>
+    </w:p>
+    <w:p>
+      <w:pPr>
+        <w:widowControl w:val="0"/>
+        <w:tabs>
+          <w:tab w:val="left" w:pos="720"/>
+          <w:tab w:val="left" w:pos="1440"/>
+          <w:tab w:val="left" w:pos="2160"/>
+          <w:tab w:val="left" w:pos="2880"/>
+          <w:tab w:val="left" w:pos="3600"/>
+          <w:tab w:val="left" w:pos="4320"/>
+          <w:tab w:val="left" w:pos="5040"/>
+          <w:tab w:val="left" w:pos="5760"/>
+          <w:tab w:val="left" w:pos="6480"/>
+          <w:tab w:val="left" w:pos="7200"/>
+          <w:tab w:val="left" w:pos="7920"/>
+          <w:tab w:val="left" w:pos="8640"/>
+        </w:tabs>
+        <w:autoSpaceDE w:val="0"/>
+        <w:autoSpaceDN w:val="0"/>
+        <w:adjustRightInd w:val="0"/>
+        <w:ind w:right="-720"/>
+        <w:rPr>
+          <w:rFonts w:ascii="Helvetica" w:hAnsi="Helvetica" w:cs="Helvetica"/>
+        </w:rPr>
+      </w:pPr>
+      <w:r>
+        <w:rPr>
+          <w:rFonts w:ascii="Helvetica" w:hAnsi="Helvetica" w:cs="Helvetica"/>
+        </w:rPr>
+        <w:t xml:space="preserve">Pre-condition: </w:t>
+      </w:r>
+      <w:r>
+        <w:rPr>
+          <w:rFonts w:ascii="Helvetica" w:hAnsi="Helvetica" w:cs="Helvetica"/>
+        </w:rPr>
+        <w:t xml:space="preserve">BRT </w:t>
+      </w:r>
+      <w:r>
+        <w:rPr>
+          <w:rFonts w:ascii="Helvetica" w:hAnsi="Helvetica" w:cs="Helvetica"/>
+        </w:rPr>
+        <w:t xml:space="preserve">System is online and reachable. </w:t>
+      </w:r>
+      <w:r>
+        <w:rPr>
+          <w:rFonts w:ascii="Helvetica" w:hAnsi="Helvetica" w:cs="Helvetica"/>
+        </w:rPr>
+        <w:t>Traveler</w:t>
+      </w:r>
+      <w:r>
+        <w:rPr>
+          <w:rFonts w:ascii="Helvetica" w:hAnsi="Helvetica" w:cs="Helvetica"/>
+        </w:rPr>
+        <w:t xml:space="preserve"> is connected to the system.</w:t>
+      </w:r>
+    </w:p>
+    <w:p>
+      <w:pPr>
+        <w:widowControl w:val="0"/>
+        <w:tabs>
+          <w:tab w:val="left" w:pos="720"/>
+          <w:tab w:val="left" w:pos="1440"/>
+          <w:tab w:val="left" w:pos="2160"/>
+          <w:tab w:val="left" w:pos="2880"/>
+          <w:tab w:val="left" w:pos="3600"/>
+          <w:tab w:val="left" w:pos="4320"/>
+          <w:tab w:val="left" w:pos="5040"/>
+          <w:tab w:val="left" w:pos="5760"/>
+          <w:tab w:val="left" w:pos="6480"/>
+          <w:tab w:val="left" w:pos="7200"/>
+          <w:tab w:val="left" w:pos="7920"/>
+          <w:tab w:val="left" w:pos="8640"/>
+        </w:tabs>
+        <w:autoSpaceDE w:val="0"/>
+        <w:autoSpaceDN w:val="0"/>
+        <w:adjustRightInd w:val="0"/>
+        <w:ind w:right="-720"/>
+        <w:rPr>
+          <w:rFonts w:ascii="Helvetica" w:hAnsi="Helvetica" w:cs="Helvetica"/>
+        </w:rPr>
+      </w:pPr>
+      <w:r>
+        <w:rPr>
+          <w:rFonts w:ascii="Helvetica" w:hAnsi="Helvetica" w:cs="Helvetica"/>
+        </w:rPr>
+        <w:t xml:space="preserve">Post-condition: </w:t>
+      </w:r>
+      <w:r>
+        <w:rPr>
+          <w:rFonts w:ascii="Helvetica" w:hAnsi="Helvetica" w:cs="Helvetica"/>
+        </w:rPr>
+        <w:t>Traveler</w:t>
+      </w:r>
+      <w:r>
+        <w:rPr>
+          <w:rFonts w:ascii="Helvetica" w:hAnsi="Helvetica" w:cs="Helvetica"/>
+        </w:rPr>
+        <w:t xml:space="preserve"> is able to view current information.</w:t>
       </w:r>
     </w:p>
     <w:p>
@@ -1148,21 +1054,7 @@
         <w:rPr>
           <w:rFonts w:ascii="Helvetica" w:hAnsi="Helvetica" w:cs="Helvetica"/>
         </w:rPr>
-        <w:t xml:space="preserve">Goal: To get up-to-date </w:t>
-      </w:r>
-      <w:proofErr w:type="spellStart"/>
-      <w:r>
-        <w:rPr>
-          <w:rFonts w:ascii="Helvetica" w:hAnsi="Helvetica" w:cs="Helvetica"/>
-        </w:rPr>
-        <w:t>CTFastrak</w:t>
-      </w:r>
-      <w:proofErr w:type="spellEnd"/>
-      <w:r>
-        <w:rPr>
-          <w:rFonts w:ascii="Helvetica" w:hAnsi="Helvetica" w:cs="Helvetica"/>
-        </w:rPr>
-        <w:t xml:space="preserve"> information from the system.</w:t>
+        <w:t>Goal: To get up-to-date CTFastrak information from the system.</w:t>
       </w:r>
     </w:p>
     <w:p>
@@ -1252,39 +1144,75 @@
         <w:rPr>
           <w:rFonts w:ascii="Helvetica" w:hAnsi="Helvetica" w:cs="Helvetica"/>
         </w:rPr>
-        <w:t>User Story #2: User gets the nearest bus stop location.</w:t>
-      </w:r>
-    </w:p>
-    <w:p>
-      <w:pPr>
-        <w:widowControl w:val="0"/>
-        <w:tabs>
-          <w:tab w:val="left" w:pos="720"/>
-          <w:tab w:val="left" w:pos="1440"/>
-          <w:tab w:val="left" w:pos="2160"/>
-          <w:tab w:val="left" w:pos="2880"/>
-          <w:tab w:val="left" w:pos="3600"/>
-          <w:tab w:val="left" w:pos="4320"/>
-          <w:tab w:val="left" w:pos="5040"/>
-          <w:tab w:val="left" w:pos="5760"/>
-          <w:tab w:val="left" w:pos="6480"/>
-          <w:tab w:val="left" w:pos="7200"/>
-          <w:tab w:val="left" w:pos="7920"/>
-          <w:tab w:val="left" w:pos="8640"/>
-        </w:tabs>
-        <w:autoSpaceDE w:val="0"/>
-        <w:autoSpaceDN w:val="0"/>
-        <w:adjustRightInd w:val="0"/>
-        <w:ind w:right="-720"/>
-        <w:rPr>
-          <w:rFonts w:ascii="Helvetica" w:hAnsi="Helvetica" w:cs="Helvetica"/>
-        </w:rPr>
-      </w:pPr>
-      <w:r>
-        <w:rPr>
-          <w:rFonts w:ascii="Helvetica" w:hAnsi="Helvetica" w:cs="Helvetica"/>
-        </w:rPr>
-        <w:t>Pre-condition: System is accessible; Traveler is logged into the system; Locations are available</w:t>
+        <w:t xml:space="preserve">User Story #2: </w:t>
+      </w:r>
+      <w:r>
+        <w:rPr>
+          <w:rFonts w:ascii="Helvetica" w:hAnsi="Helvetica" w:cs="Helvetica"/>
+        </w:rPr>
+        <w:t>Traveler</w:t>
+      </w:r>
+      <w:r>
+        <w:rPr>
+          <w:rFonts w:ascii="Helvetica" w:hAnsi="Helvetica" w:cs="Helvetica"/>
+        </w:rPr>
+        <w:t xml:space="preserve"> gets the nearest </w:t>
+      </w:r>
+      <w:r>
+        <w:rPr>
+          <w:rFonts w:ascii="Helvetica" w:hAnsi="Helvetica" w:cs="Helvetica"/>
+        </w:rPr>
+        <w:t>bus terminal</w:t>
+      </w:r>
+      <w:r>
+        <w:rPr>
+          <w:rFonts w:ascii="Helvetica" w:hAnsi="Helvetica" w:cs="Helvetica"/>
+        </w:rPr>
+        <w:t xml:space="preserve"> location.</w:t>
+      </w:r>
+    </w:p>
+    <w:p>
+      <w:pPr>
+        <w:widowControl w:val="0"/>
+        <w:tabs>
+          <w:tab w:val="left" w:pos="720"/>
+          <w:tab w:val="left" w:pos="1440"/>
+          <w:tab w:val="left" w:pos="2160"/>
+          <w:tab w:val="left" w:pos="2880"/>
+          <w:tab w:val="left" w:pos="3600"/>
+          <w:tab w:val="left" w:pos="4320"/>
+          <w:tab w:val="left" w:pos="5040"/>
+          <w:tab w:val="left" w:pos="5760"/>
+          <w:tab w:val="left" w:pos="6480"/>
+          <w:tab w:val="left" w:pos="7200"/>
+          <w:tab w:val="left" w:pos="7920"/>
+          <w:tab w:val="left" w:pos="8640"/>
+        </w:tabs>
+        <w:autoSpaceDE w:val="0"/>
+        <w:autoSpaceDN w:val="0"/>
+        <w:adjustRightInd w:val="0"/>
+        <w:ind w:right="-720"/>
+        <w:rPr>
+          <w:rFonts w:ascii="Helvetica" w:hAnsi="Helvetica" w:cs="Helvetica"/>
+        </w:rPr>
+      </w:pPr>
+      <w:r>
+        <w:rPr>
+          <w:rFonts w:ascii="Helvetica" w:hAnsi="Helvetica" w:cs="Helvetica"/>
+        </w:rPr>
+        <w:t xml:space="preserve">Pre-condition: </w:t>
+      </w:r>
+      <w:r>
+        <w:rPr>
+          <w:rFonts w:ascii="Helvetica" w:hAnsi="Helvetica" w:cs="Helvetica"/>
+        </w:rPr>
+        <w:t xml:space="preserve">BRT </w:t>
+      </w:r>
+      <w:r>
+        <w:rPr>
+          <w:rFonts w:ascii="Helvetica" w:hAnsi="Helvetica" w:cs="Helvetica"/>
+        </w:rPr>
+        <w:t>System is accessible; Traveler is logged into the system; Locations are available</w:t>
       </w:r>
     </w:p>
     <w:p>
@@ -1380,129 +1308,201 @@
         <w:rPr>
           <w:rFonts w:ascii="Helvetica" w:hAnsi="Helvetica" w:cs="Helvetica"/>
         </w:rPr>
-        <w:t>Goal: Traveler can access the application's get nearest location feature and the app will determine the stop location nearest to the traveler</w:t>
-      </w:r>
-    </w:p>
-    <w:p>
-      <w:pPr>
-        <w:widowControl w:val="0"/>
-        <w:tabs>
-          <w:tab w:val="left" w:pos="720"/>
-          <w:tab w:val="left" w:pos="1440"/>
-          <w:tab w:val="left" w:pos="2160"/>
-          <w:tab w:val="left" w:pos="2880"/>
-          <w:tab w:val="left" w:pos="3600"/>
-          <w:tab w:val="left" w:pos="4320"/>
-          <w:tab w:val="left" w:pos="5040"/>
-          <w:tab w:val="left" w:pos="5760"/>
-          <w:tab w:val="left" w:pos="6480"/>
-          <w:tab w:val="left" w:pos="7200"/>
-          <w:tab w:val="left" w:pos="7920"/>
-          <w:tab w:val="left" w:pos="8640"/>
-        </w:tabs>
-        <w:autoSpaceDE w:val="0"/>
-        <w:autoSpaceDN w:val="0"/>
-        <w:adjustRightInd w:val="0"/>
-        <w:ind w:right="-720"/>
-        <w:rPr>
-          <w:rFonts w:ascii="Helvetica" w:hAnsi="Helvetica" w:cs="Helvetica"/>
-        </w:rPr>
-      </w:pPr>
-      <w:r>
-        <w:rPr>
-          <w:rFonts w:ascii="Helvetica" w:hAnsi="Helvetica" w:cs="Helvetica"/>
-        </w:rPr>
-        <w:t>Reason: Traveler should be able to access the nearest bus stop location so that they can plan their route accordingly</w:t>
-      </w:r>
-    </w:p>
-    <w:p>
-      <w:pPr>
-        <w:widowControl w:val="0"/>
-        <w:tabs>
-          <w:tab w:val="left" w:pos="720"/>
-          <w:tab w:val="left" w:pos="1440"/>
-          <w:tab w:val="left" w:pos="2160"/>
-          <w:tab w:val="left" w:pos="2880"/>
-          <w:tab w:val="left" w:pos="3600"/>
-          <w:tab w:val="left" w:pos="4320"/>
-          <w:tab w:val="left" w:pos="5040"/>
-          <w:tab w:val="left" w:pos="5760"/>
-          <w:tab w:val="left" w:pos="6480"/>
-          <w:tab w:val="left" w:pos="7200"/>
-          <w:tab w:val="left" w:pos="7920"/>
-          <w:tab w:val="left" w:pos="8640"/>
-        </w:tabs>
-        <w:autoSpaceDE w:val="0"/>
-        <w:autoSpaceDN w:val="0"/>
-        <w:adjustRightInd w:val="0"/>
-        <w:ind w:right="-720"/>
-        <w:rPr>
-          <w:rFonts w:ascii="Helvetica" w:hAnsi="Helvetica" w:cs="Helvetica"/>
-        </w:rPr>
-      </w:pPr>
-    </w:p>
-    <w:p>
-      <w:pPr>
-        <w:widowControl w:val="0"/>
-        <w:tabs>
-          <w:tab w:val="left" w:pos="720"/>
-          <w:tab w:val="left" w:pos="1440"/>
-          <w:tab w:val="left" w:pos="2160"/>
-          <w:tab w:val="left" w:pos="2880"/>
-          <w:tab w:val="left" w:pos="3600"/>
-          <w:tab w:val="left" w:pos="4320"/>
-          <w:tab w:val="left" w:pos="5040"/>
-          <w:tab w:val="left" w:pos="5760"/>
-          <w:tab w:val="left" w:pos="6480"/>
-          <w:tab w:val="left" w:pos="7200"/>
-          <w:tab w:val="left" w:pos="7920"/>
-          <w:tab w:val="left" w:pos="8640"/>
-        </w:tabs>
-        <w:autoSpaceDE w:val="0"/>
-        <w:autoSpaceDN w:val="0"/>
-        <w:adjustRightInd w:val="0"/>
-        <w:ind w:right="-720"/>
-        <w:rPr>
-          <w:rFonts w:ascii="Helvetica" w:hAnsi="Helvetica" w:cs="Helvetica"/>
-        </w:rPr>
-      </w:pPr>
-      <w:r>
-        <w:rPr>
-          <w:rFonts w:ascii="Helvetica" w:hAnsi="Helvetica" w:cs="Helvetica"/>
-        </w:rPr>
-        <w:t>User Story #3: User is able to set a destination.</w:t>
-      </w:r>
-    </w:p>
-    <w:p>
-      <w:pPr>
-        <w:widowControl w:val="0"/>
-        <w:tabs>
-          <w:tab w:val="left" w:pos="720"/>
-          <w:tab w:val="left" w:pos="1440"/>
-          <w:tab w:val="left" w:pos="2160"/>
-          <w:tab w:val="left" w:pos="2880"/>
-          <w:tab w:val="left" w:pos="3600"/>
-          <w:tab w:val="left" w:pos="4320"/>
-          <w:tab w:val="left" w:pos="5040"/>
-          <w:tab w:val="left" w:pos="5760"/>
-          <w:tab w:val="left" w:pos="6480"/>
-          <w:tab w:val="left" w:pos="7200"/>
-          <w:tab w:val="left" w:pos="7920"/>
-          <w:tab w:val="left" w:pos="8640"/>
-        </w:tabs>
-        <w:autoSpaceDE w:val="0"/>
-        <w:autoSpaceDN w:val="0"/>
-        <w:adjustRightInd w:val="0"/>
-        <w:ind w:right="-720"/>
-        <w:rPr>
-          <w:rFonts w:ascii="Helvetica" w:hAnsi="Helvetica" w:cs="Helvetica"/>
-        </w:rPr>
-      </w:pPr>
-      <w:r>
-        <w:rPr>
-          <w:rFonts w:ascii="Helvetica" w:hAnsi="Helvetica" w:cs="Helvetica"/>
-        </w:rPr>
-        <w:t>Pre-condition: System is accessible; Traveler is logged into the system; Locations are pre-loaded into the system</w:t>
+        <w:t xml:space="preserve">Goal: Traveler can access the </w:t>
+      </w:r>
+      <w:r>
+        <w:rPr>
+          <w:rFonts w:ascii="Helvetica" w:hAnsi="Helvetica" w:cs="Helvetica"/>
+        </w:rPr>
+        <w:t>application</w:t>
+      </w:r>
+      <w:r>
+        <w:rPr>
+          <w:rFonts w:ascii="Helvetica" w:hAnsi="Helvetica" w:cs="Helvetica"/>
+        </w:rPr>
+        <w:t xml:space="preserve">'s get nearest location feature and the </w:t>
+      </w:r>
+      <w:r>
+        <w:rPr>
+          <w:rFonts w:ascii="Helvetica" w:hAnsi="Helvetica" w:cs="Helvetica"/>
+        </w:rPr>
+        <w:t>system</w:t>
+      </w:r>
+      <w:r>
+        <w:rPr>
+          <w:rFonts w:ascii="Helvetica" w:hAnsi="Helvetica" w:cs="Helvetica"/>
+        </w:rPr>
+        <w:t xml:space="preserve"> will determine the </w:t>
+      </w:r>
+      <w:r>
+        <w:rPr>
+          <w:rFonts w:ascii="Helvetica" w:hAnsi="Helvetica" w:cs="Helvetica"/>
+        </w:rPr>
+        <w:t>bus terminal</w:t>
+      </w:r>
+      <w:r>
+        <w:rPr>
+          <w:rFonts w:ascii="Helvetica" w:hAnsi="Helvetica" w:cs="Helvetica"/>
+        </w:rPr>
+        <w:t xml:space="preserve"> location nearest to the traveler</w:t>
+      </w:r>
+    </w:p>
+    <w:p>
+      <w:pPr>
+        <w:widowControl w:val="0"/>
+        <w:tabs>
+          <w:tab w:val="left" w:pos="720"/>
+          <w:tab w:val="left" w:pos="1440"/>
+          <w:tab w:val="left" w:pos="2160"/>
+          <w:tab w:val="left" w:pos="2880"/>
+          <w:tab w:val="left" w:pos="3600"/>
+          <w:tab w:val="left" w:pos="4320"/>
+          <w:tab w:val="left" w:pos="5040"/>
+          <w:tab w:val="left" w:pos="5760"/>
+          <w:tab w:val="left" w:pos="6480"/>
+          <w:tab w:val="left" w:pos="7200"/>
+          <w:tab w:val="left" w:pos="7920"/>
+          <w:tab w:val="left" w:pos="8640"/>
+        </w:tabs>
+        <w:autoSpaceDE w:val="0"/>
+        <w:autoSpaceDN w:val="0"/>
+        <w:adjustRightInd w:val="0"/>
+        <w:ind w:right="-720"/>
+        <w:rPr>
+          <w:rFonts w:ascii="Helvetica" w:hAnsi="Helvetica" w:cs="Helvetica"/>
+        </w:rPr>
+      </w:pPr>
+      <w:r>
+        <w:rPr>
+          <w:rFonts w:ascii="Helvetica" w:hAnsi="Helvetica" w:cs="Helvetica"/>
+        </w:rPr>
+        <w:t xml:space="preserve">Reason: Traveler should be able to access the nearest bus </w:t>
+      </w:r>
+      <w:r>
+        <w:rPr>
+          <w:rFonts w:ascii="Helvetica" w:hAnsi="Helvetica" w:cs="Helvetica"/>
+        </w:rPr>
+        <w:t>terminal</w:t>
+      </w:r>
+      <w:r>
+        <w:rPr>
+          <w:rFonts w:ascii="Helvetica" w:hAnsi="Helvetica" w:cs="Helvetica"/>
+        </w:rPr>
+        <w:t xml:space="preserve"> location so that they can plan their route accordingly</w:t>
+      </w:r>
+    </w:p>
+    <w:p>
+      <w:pPr>
+        <w:widowControl w:val="0"/>
+        <w:tabs>
+          <w:tab w:val="left" w:pos="720"/>
+          <w:tab w:val="left" w:pos="1440"/>
+          <w:tab w:val="left" w:pos="2160"/>
+          <w:tab w:val="left" w:pos="2880"/>
+          <w:tab w:val="left" w:pos="3600"/>
+          <w:tab w:val="left" w:pos="4320"/>
+          <w:tab w:val="left" w:pos="5040"/>
+          <w:tab w:val="left" w:pos="5760"/>
+          <w:tab w:val="left" w:pos="6480"/>
+          <w:tab w:val="left" w:pos="7200"/>
+          <w:tab w:val="left" w:pos="7920"/>
+          <w:tab w:val="left" w:pos="8640"/>
+        </w:tabs>
+        <w:autoSpaceDE w:val="0"/>
+        <w:autoSpaceDN w:val="0"/>
+        <w:adjustRightInd w:val="0"/>
+        <w:ind w:right="-720"/>
+        <w:rPr>
+          <w:rFonts w:ascii="Helvetica" w:hAnsi="Helvetica" w:cs="Helvetica"/>
+        </w:rPr>
+      </w:pPr>
+    </w:p>
+    <w:p>
+      <w:pPr>
+        <w:widowControl w:val="0"/>
+        <w:tabs>
+          <w:tab w:val="left" w:pos="720"/>
+          <w:tab w:val="left" w:pos="1440"/>
+          <w:tab w:val="left" w:pos="2160"/>
+          <w:tab w:val="left" w:pos="2880"/>
+          <w:tab w:val="left" w:pos="3600"/>
+          <w:tab w:val="left" w:pos="4320"/>
+          <w:tab w:val="left" w:pos="5040"/>
+          <w:tab w:val="left" w:pos="5760"/>
+          <w:tab w:val="left" w:pos="6480"/>
+          <w:tab w:val="left" w:pos="7200"/>
+          <w:tab w:val="left" w:pos="7920"/>
+          <w:tab w:val="left" w:pos="8640"/>
+        </w:tabs>
+        <w:autoSpaceDE w:val="0"/>
+        <w:autoSpaceDN w:val="0"/>
+        <w:adjustRightInd w:val="0"/>
+        <w:ind w:right="-720"/>
+        <w:rPr>
+          <w:rFonts w:ascii="Helvetica" w:hAnsi="Helvetica" w:cs="Helvetica"/>
+        </w:rPr>
+      </w:pPr>
+      <w:r>
+        <w:rPr>
+          <w:rFonts w:ascii="Helvetica" w:hAnsi="Helvetica" w:cs="Helvetica"/>
+        </w:rPr>
+        <w:t xml:space="preserve">User Story #3: </w:t>
+      </w:r>
+      <w:r>
+        <w:rPr>
+          <w:rFonts w:ascii="Helvetica" w:hAnsi="Helvetica" w:cs="Helvetica"/>
+        </w:rPr>
+        <w:t>Traveler</w:t>
+      </w:r>
+      <w:r>
+        <w:rPr>
+          <w:rFonts w:ascii="Helvetica" w:hAnsi="Helvetica" w:cs="Helvetica"/>
+        </w:rPr>
+        <w:t xml:space="preserve"> is able to set a destination.</w:t>
+      </w:r>
+    </w:p>
+    <w:p>
+      <w:pPr>
+        <w:widowControl w:val="0"/>
+        <w:tabs>
+          <w:tab w:val="left" w:pos="720"/>
+          <w:tab w:val="left" w:pos="1440"/>
+          <w:tab w:val="left" w:pos="2160"/>
+          <w:tab w:val="left" w:pos="2880"/>
+          <w:tab w:val="left" w:pos="3600"/>
+          <w:tab w:val="left" w:pos="4320"/>
+          <w:tab w:val="left" w:pos="5040"/>
+          <w:tab w:val="left" w:pos="5760"/>
+          <w:tab w:val="left" w:pos="6480"/>
+          <w:tab w:val="left" w:pos="7200"/>
+          <w:tab w:val="left" w:pos="7920"/>
+          <w:tab w:val="left" w:pos="8640"/>
+        </w:tabs>
+        <w:autoSpaceDE w:val="0"/>
+        <w:autoSpaceDN w:val="0"/>
+        <w:adjustRightInd w:val="0"/>
+        <w:ind w:right="-720"/>
+        <w:rPr>
+          <w:rFonts w:ascii="Helvetica" w:hAnsi="Helvetica" w:cs="Helvetica"/>
+        </w:rPr>
+      </w:pPr>
+      <w:r>
+        <w:rPr>
+          <w:rFonts w:ascii="Helvetica" w:hAnsi="Helvetica" w:cs="Helvetica"/>
+        </w:rPr>
+        <w:t xml:space="preserve">Pre-condition: </w:t>
+      </w:r>
+      <w:r>
+        <w:rPr>
+          <w:rFonts w:ascii="Helvetica" w:hAnsi="Helvetica" w:cs="Helvetica"/>
+        </w:rPr>
+        <w:t xml:space="preserve">BRT </w:t>
+      </w:r>
+      <w:r>
+        <w:rPr>
+          <w:rFonts w:ascii="Helvetica" w:hAnsi="Helvetica" w:cs="Helvetica"/>
+        </w:rPr>
+        <w:t>System is accessible; Traveler is logged into the system; Locations are pre-loaded into the system</w:t>
       </w:r>
     </w:p>
     <w:p>
@@ -1712,39 +1712,63 @@
         <w:rPr>
           <w:rFonts w:ascii="Helvetica" w:hAnsi="Helvetica" w:cs="Helvetica"/>
         </w:rPr>
-        <w:t>User Story #4: User chooses a route from among one or more.</w:t>
-      </w:r>
-    </w:p>
-    <w:p>
-      <w:pPr>
-        <w:widowControl w:val="0"/>
-        <w:tabs>
-          <w:tab w:val="left" w:pos="720"/>
-          <w:tab w:val="left" w:pos="1440"/>
-          <w:tab w:val="left" w:pos="2160"/>
-          <w:tab w:val="left" w:pos="2880"/>
-          <w:tab w:val="left" w:pos="3600"/>
-          <w:tab w:val="left" w:pos="4320"/>
-          <w:tab w:val="left" w:pos="5040"/>
-          <w:tab w:val="left" w:pos="5760"/>
-          <w:tab w:val="left" w:pos="6480"/>
-          <w:tab w:val="left" w:pos="7200"/>
-          <w:tab w:val="left" w:pos="7920"/>
-          <w:tab w:val="left" w:pos="8640"/>
-        </w:tabs>
-        <w:autoSpaceDE w:val="0"/>
-        <w:autoSpaceDN w:val="0"/>
-        <w:adjustRightInd w:val="0"/>
-        <w:ind w:right="-720"/>
-        <w:rPr>
-          <w:rFonts w:ascii="Helvetica" w:hAnsi="Helvetica" w:cs="Helvetica"/>
-        </w:rPr>
-      </w:pPr>
-      <w:r>
-        <w:rPr>
-          <w:rFonts w:ascii="Helvetica" w:hAnsi="Helvetica" w:cs="Helvetica"/>
-        </w:rPr>
-        <w:t>Pre-condition: System is accessible; Traveler is logged into the system; Routes have been calculated based on traveler's input</w:t>
+        <w:t xml:space="preserve">User Story #4: </w:t>
+      </w:r>
+      <w:r>
+        <w:rPr>
+          <w:rFonts w:ascii="Helvetica" w:hAnsi="Helvetica" w:cs="Helvetica"/>
+        </w:rPr>
+        <w:t>Traveler</w:t>
+      </w:r>
+      <w:r>
+        <w:rPr>
+          <w:rFonts w:ascii="Helvetica" w:hAnsi="Helvetica" w:cs="Helvetica"/>
+        </w:rPr>
+        <w:t xml:space="preserve"> chooses a route from among one or more.</w:t>
+      </w:r>
+    </w:p>
+    <w:p>
+      <w:pPr>
+        <w:widowControl w:val="0"/>
+        <w:tabs>
+          <w:tab w:val="left" w:pos="720"/>
+          <w:tab w:val="left" w:pos="1440"/>
+          <w:tab w:val="left" w:pos="2160"/>
+          <w:tab w:val="left" w:pos="2880"/>
+          <w:tab w:val="left" w:pos="3600"/>
+          <w:tab w:val="left" w:pos="4320"/>
+          <w:tab w:val="left" w:pos="5040"/>
+          <w:tab w:val="left" w:pos="5760"/>
+          <w:tab w:val="left" w:pos="6480"/>
+          <w:tab w:val="left" w:pos="7200"/>
+          <w:tab w:val="left" w:pos="7920"/>
+          <w:tab w:val="left" w:pos="8640"/>
+        </w:tabs>
+        <w:autoSpaceDE w:val="0"/>
+        <w:autoSpaceDN w:val="0"/>
+        <w:adjustRightInd w:val="0"/>
+        <w:ind w:right="-720"/>
+        <w:rPr>
+          <w:rFonts w:ascii="Helvetica" w:hAnsi="Helvetica" w:cs="Helvetica"/>
+        </w:rPr>
+      </w:pPr>
+      <w:r>
+        <w:rPr>
+          <w:rFonts w:ascii="Helvetica" w:hAnsi="Helvetica" w:cs="Helvetica"/>
+        </w:rPr>
+        <w:t xml:space="preserve">Pre-condition: </w:t>
+      </w:r>
+      <w:r>
+        <w:rPr>
+          <w:rFonts w:ascii="Helvetica" w:hAnsi="Helvetica" w:cs="Helvetica"/>
+        </w:rPr>
+        <w:t xml:space="preserve">BRT </w:t>
+      </w:r>
+      <w:r>
+        <w:rPr>
+          <w:rFonts w:ascii="Helvetica" w:hAnsi="Helvetica" w:cs="Helvetica"/>
+        </w:rPr>
+        <w:t>System is accessible; Traveler is logged into the system; Routes have been calculated based on traveler's input</w:t>
       </w:r>
     </w:p>
     <w:p>
@@ -1942,71 +1966,119 @@
         <w:rPr>
           <w:rFonts w:ascii="Helvetica" w:hAnsi="Helvetica" w:cs="Helvetica"/>
         </w:rPr>
-        <w:t>User Story #5: User is displayed bus information</w:t>
-      </w:r>
-    </w:p>
-    <w:p>
-      <w:pPr>
-        <w:widowControl w:val="0"/>
-        <w:tabs>
-          <w:tab w:val="left" w:pos="720"/>
-          <w:tab w:val="left" w:pos="1440"/>
-          <w:tab w:val="left" w:pos="2160"/>
-          <w:tab w:val="left" w:pos="2880"/>
-          <w:tab w:val="left" w:pos="3600"/>
-          <w:tab w:val="left" w:pos="4320"/>
-          <w:tab w:val="left" w:pos="5040"/>
-          <w:tab w:val="left" w:pos="5760"/>
-          <w:tab w:val="left" w:pos="6480"/>
-          <w:tab w:val="left" w:pos="7200"/>
-          <w:tab w:val="left" w:pos="7920"/>
-          <w:tab w:val="left" w:pos="8640"/>
-        </w:tabs>
-        <w:autoSpaceDE w:val="0"/>
-        <w:autoSpaceDN w:val="0"/>
-        <w:adjustRightInd w:val="0"/>
-        <w:ind w:right="-720"/>
-        <w:rPr>
-          <w:rFonts w:ascii="Helvetica" w:hAnsi="Helvetica" w:cs="Helvetica"/>
-        </w:rPr>
-      </w:pPr>
-      <w:r>
-        <w:rPr>
-          <w:rFonts w:ascii="Helvetica" w:hAnsi="Helvetica" w:cs="Helvetica"/>
-        </w:rPr>
-        <w:t>Pre-condition: System is online and reachable. User is connected to the system.</w:t>
-      </w:r>
-    </w:p>
-    <w:p>
-      <w:pPr>
-        <w:widowControl w:val="0"/>
-        <w:tabs>
-          <w:tab w:val="left" w:pos="720"/>
-          <w:tab w:val="left" w:pos="1440"/>
-          <w:tab w:val="left" w:pos="2160"/>
-          <w:tab w:val="left" w:pos="2880"/>
-          <w:tab w:val="left" w:pos="3600"/>
-          <w:tab w:val="left" w:pos="4320"/>
-          <w:tab w:val="left" w:pos="5040"/>
-          <w:tab w:val="left" w:pos="5760"/>
-          <w:tab w:val="left" w:pos="6480"/>
-          <w:tab w:val="left" w:pos="7200"/>
-          <w:tab w:val="left" w:pos="7920"/>
-          <w:tab w:val="left" w:pos="8640"/>
-        </w:tabs>
-        <w:autoSpaceDE w:val="0"/>
-        <w:autoSpaceDN w:val="0"/>
-        <w:adjustRightInd w:val="0"/>
-        <w:ind w:right="-720"/>
-        <w:rPr>
-          <w:rFonts w:ascii="Helvetica" w:hAnsi="Helvetica" w:cs="Helvetica"/>
-        </w:rPr>
-      </w:pPr>
-      <w:r>
-        <w:rPr>
-          <w:rFonts w:ascii="Helvetica" w:hAnsi="Helvetica" w:cs="Helvetica"/>
-        </w:rPr>
-        <w:t>Post-condition: User is able to view most current bus information</w:t>
+        <w:t xml:space="preserve">User Story #5: </w:t>
+      </w:r>
+      <w:r>
+        <w:rPr>
+          <w:rFonts w:ascii="Helvetica" w:hAnsi="Helvetica" w:cs="Helvetica"/>
+        </w:rPr>
+        <w:t xml:space="preserve">Traveler </w:t>
+      </w:r>
+      <w:r>
+        <w:rPr>
+          <w:rFonts w:ascii="Helvetica" w:hAnsi="Helvetica" w:cs="Helvetica"/>
+        </w:rPr>
+        <w:t>is displayed bus information</w:t>
+      </w:r>
+    </w:p>
+    <w:p>
+      <w:pPr>
+        <w:widowControl w:val="0"/>
+        <w:tabs>
+          <w:tab w:val="left" w:pos="720"/>
+          <w:tab w:val="left" w:pos="1440"/>
+          <w:tab w:val="left" w:pos="2160"/>
+          <w:tab w:val="left" w:pos="2880"/>
+          <w:tab w:val="left" w:pos="3600"/>
+          <w:tab w:val="left" w:pos="4320"/>
+          <w:tab w:val="left" w:pos="5040"/>
+          <w:tab w:val="left" w:pos="5760"/>
+          <w:tab w:val="left" w:pos="6480"/>
+          <w:tab w:val="left" w:pos="7200"/>
+          <w:tab w:val="left" w:pos="7920"/>
+          <w:tab w:val="left" w:pos="8640"/>
+        </w:tabs>
+        <w:autoSpaceDE w:val="0"/>
+        <w:autoSpaceDN w:val="0"/>
+        <w:adjustRightInd w:val="0"/>
+        <w:ind w:right="-720"/>
+        <w:rPr>
+          <w:rFonts w:ascii="Helvetica" w:hAnsi="Helvetica" w:cs="Helvetica"/>
+        </w:rPr>
+      </w:pPr>
+      <w:r>
+        <w:rPr>
+          <w:rFonts w:ascii="Helvetica" w:hAnsi="Helvetica" w:cs="Helvetica"/>
+        </w:rPr>
+        <w:t xml:space="preserve">Pre-condition: </w:t>
+      </w:r>
+      <w:r>
+        <w:rPr>
+          <w:rFonts w:ascii="Helvetica" w:hAnsi="Helvetica" w:cs="Helvetica"/>
+        </w:rPr>
+        <w:t xml:space="preserve">BRT </w:t>
+      </w:r>
+      <w:r>
+        <w:rPr>
+          <w:rFonts w:ascii="Helvetica" w:hAnsi="Helvetica" w:cs="Helvetica"/>
+        </w:rPr>
+        <w:t xml:space="preserve">System is online and reachable. </w:t>
+      </w:r>
+      <w:r>
+        <w:rPr>
+          <w:rFonts w:ascii="Helvetica" w:hAnsi="Helvetica" w:cs="Helvetica"/>
+        </w:rPr>
+        <w:t xml:space="preserve">Traveler </w:t>
+      </w:r>
+      <w:r>
+        <w:rPr>
+          <w:rFonts w:ascii="Helvetica" w:hAnsi="Helvetica" w:cs="Helvetica"/>
+        </w:rPr>
+        <w:t>is connected to the system.</w:t>
+      </w:r>
+    </w:p>
+    <w:p>
+      <w:pPr>
+        <w:widowControl w:val="0"/>
+        <w:tabs>
+          <w:tab w:val="left" w:pos="720"/>
+          <w:tab w:val="left" w:pos="1440"/>
+          <w:tab w:val="left" w:pos="2160"/>
+          <w:tab w:val="left" w:pos="2880"/>
+          <w:tab w:val="left" w:pos="3600"/>
+          <w:tab w:val="left" w:pos="4320"/>
+          <w:tab w:val="left" w:pos="5040"/>
+          <w:tab w:val="left" w:pos="5760"/>
+          <w:tab w:val="left" w:pos="6480"/>
+          <w:tab w:val="left" w:pos="7200"/>
+          <w:tab w:val="left" w:pos="7920"/>
+          <w:tab w:val="left" w:pos="8640"/>
+        </w:tabs>
+        <w:autoSpaceDE w:val="0"/>
+        <w:autoSpaceDN w:val="0"/>
+        <w:adjustRightInd w:val="0"/>
+        <w:ind w:right="-720"/>
+        <w:rPr>
+          <w:rFonts w:ascii="Helvetica" w:hAnsi="Helvetica" w:cs="Helvetica"/>
+        </w:rPr>
+      </w:pPr>
+      <w:r>
+        <w:rPr>
+          <w:rFonts w:ascii="Helvetica" w:hAnsi="Helvetica" w:cs="Helvetica"/>
+        </w:rPr>
+        <w:t xml:space="preserve">Post-condition: </w:t>
+      </w:r>
+      <w:r>
+        <w:rPr>
+          <w:rFonts w:ascii="Helvetica" w:hAnsi="Helvetica" w:cs="Helvetica"/>
+        </w:rPr>
+        <w:t>Traveler</w:t>
+      </w:r>
+      <w:r>
+        <w:rPr>
+          <w:rFonts w:ascii="Helvetica" w:hAnsi="Helvetica" w:cs="Helvetica"/>
+        </w:rPr>
+        <w:t xml:space="preserve"> is able to view most current bus information</w:t>
       </w:r>
     </w:p>
     <w:p>
@@ -2070,7 +2142,13 @@
         <w:rPr>
           <w:rFonts w:ascii="Helvetica" w:hAnsi="Helvetica" w:cs="Helvetica"/>
         </w:rPr>
-        <w:t>Goal: To get up-to-date location of bus stops</w:t>
+        <w:t xml:space="preserve">Goal: To get up-to-date location of bus </w:t>
+      </w:r>
+      <w:r>
+        <w:rPr>
+          <w:rFonts w:ascii="Helvetica" w:hAnsi="Helvetica" w:cs="Helvetica"/>
+        </w:rPr>
+        <w:t>terminals</w:t>
       </w:r>
     </w:p>
     <w:p>
@@ -2160,71 +2238,119 @@
         <w:rPr>
           <w:rFonts w:ascii="Helvetica" w:hAnsi="Helvetica" w:cs="Helvetica"/>
         </w:rPr>
-        <w:t>User Story #6: Get bus stop information</w:t>
-      </w:r>
-    </w:p>
-    <w:p>
-      <w:pPr>
-        <w:widowControl w:val="0"/>
-        <w:tabs>
-          <w:tab w:val="left" w:pos="720"/>
-          <w:tab w:val="left" w:pos="1440"/>
-          <w:tab w:val="left" w:pos="2160"/>
-          <w:tab w:val="left" w:pos="2880"/>
-          <w:tab w:val="left" w:pos="3600"/>
-          <w:tab w:val="left" w:pos="4320"/>
-          <w:tab w:val="left" w:pos="5040"/>
-          <w:tab w:val="left" w:pos="5760"/>
-          <w:tab w:val="left" w:pos="6480"/>
-          <w:tab w:val="left" w:pos="7200"/>
-          <w:tab w:val="left" w:pos="7920"/>
-          <w:tab w:val="left" w:pos="8640"/>
-        </w:tabs>
-        <w:autoSpaceDE w:val="0"/>
-        <w:autoSpaceDN w:val="0"/>
-        <w:adjustRightInd w:val="0"/>
-        <w:ind w:right="-720"/>
-        <w:rPr>
-          <w:rFonts w:ascii="Helvetica" w:hAnsi="Helvetica" w:cs="Helvetica"/>
-        </w:rPr>
-      </w:pPr>
-      <w:r>
-        <w:rPr>
-          <w:rFonts w:ascii="Helvetica" w:hAnsi="Helvetica" w:cs="Helvetica"/>
-        </w:rPr>
-        <w:t>Pre-condition: System is online and reachable. User is connected to the system.</w:t>
-      </w:r>
-    </w:p>
-    <w:p>
-      <w:pPr>
-        <w:widowControl w:val="0"/>
-        <w:tabs>
-          <w:tab w:val="left" w:pos="720"/>
-          <w:tab w:val="left" w:pos="1440"/>
-          <w:tab w:val="left" w:pos="2160"/>
-          <w:tab w:val="left" w:pos="2880"/>
-          <w:tab w:val="left" w:pos="3600"/>
-          <w:tab w:val="left" w:pos="4320"/>
-          <w:tab w:val="left" w:pos="5040"/>
-          <w:tab w:val="left" w:pos="5760"/>
-          <w:tab w:val="left" w:pos="6480"/>
-          <w:tab w:val="left" w:pos="7200"/>
-          <w:tab w:val="left" w:pos="7920"/>
-          <w:tab w:val="left" w:pos="8640"/>
-        </w:tabs>
-        <w:autoSpaceDE w:val="0"/>
-        <w:autoSpaceDN w:val="0"/>
-        <w:adjustRightInd w:val="0"/>
-        <w:ind w:right="-720"/>
-        <w:rPr>
-          <w:rFonts w:ascii="Helvetica" w:hAnsi="Helvetica" w:cs="Helvetica"/>
-        </w:rPr>
-      </w:pPr>
-      <w:r>
-        <w:rPr>
-          <w:rFonts w:ascii="Helvetica" w:hAnsi="Helvetica" w:cs="Helvetica"/>
-        </w:rPr>
-        <w:t>Post-condition: The user is able to receive information about bus stop locations and projected arrival times.</w:t>
+        <w:t xml:space="preserve">User Story #6: Get bus </w:t>
+      </w:r>
+      <w:r>
+        <w:rPr>
+          <w:rFonts w:ascii="Helvetica" w:hAnsi="Helvetica" w:cs="Helvetica"/>
+        </w:rPr>
+        <w:t>terminal</w:t>
+      </w:r>
+      <w:r>
+        <w:rPr>
+          <w:rFonts w:ascii="Helvetica" w:hAnsi="Helvetica" w:cs="Helvetica"/>
+        </w:rPr>
+        <w:t xml:space="preserve"> information</w:t>
+      </w:r>
+    </w:p>
+    <w:p>
+      <w:pPr>
+        <w:widowControl w:val="0"/>
+        <w:tabs>
+          <w:tab w:val="left" w:pos="720"/>
+          <w:tab w:val="left" w:pos="1440"/>
+          <w:tab w:val="left" w:pos="2160"/>
+          <w:tab w:val="left" w:pos="2880"/>
+          <w:tab w:val="left" w:pos="3600"/>
+          <w:tab w:val="left" w:pos="4320"/>
+          <w:tab w:val="left" w:pos="5040"/>
+          <w:tab w:val="left" w:pos="5760"/>
+          <w:tab w:val="left" w:pos="6480"/>
+          <w:tab w:val="left" w:pos="7200"/>
+          <w:tab w:val="left" w:pos="7920"/>
+          <w:tab w:val="left" w:pos="8640"/>
+        </w:tabs>
+        <w:autoSpaceDE w:val="0"/>
+        <w:autoSpaceDN w:val="0"/>
+        <w:adjustRightInd w:val="0"/>
+        <w:ind w:right="-720"/>
+        <w:rPr>
+          <w:rFonts w:ascii="Helvetica" w:hAnsi="Helvetica" w:cs="Helvetica"/>
+        </w:rPr>
+      </w:pPr>
+      <w:r>
+        <w:rPr>
+          <w:rFonts w:ascii="Helvetica" w:hAnsi="Helvetica" w:cs="Helvetica"/>
+        </w:rPr>
+        <w:t xml:space="preserve">Pre-condition: </w:t>
+      </w:r>
+      <w:r>
+        <w:rPr>
+          <w:rFonts w:ascii="Helvetica" w:hAnsi="Helvetica" w:cs="Helvetica"/>
+        </w:rPr>
+        <w:t xml:space="preserve">BRT </w:t>
+      </w:r>
+      <w:r>
+        <w:rPr>
+          <w:rFonts w:ascii="Helvetica" w:hAnsi="Helvetica" w:cs="Helvetica"/>
+        </w:rPr>
+        <w:t xml:space="preserve">System is online and reachable. </w:t>
+      </w:r>
+      <w:r>
+        <w:rPr>
+          <w:rFonts w:ascii="Helvetica" w:hAnsi="Helvetica" w:cs="Helvetica"/>
+        </w:rPr>
+        <w:t>Traveler</w:t>
+      </w:r>
+      <w:r>
+        <w:rPr>
+          <w:rFonts w:ascii="Helvetica" w:hAnsi="Helvetica" w:cs="Helvetica"/>
+        </w:rPr>
+        <w:t xml:space="preserve"> is connected to the system.</w:t>
+      </w:r>
+    </w:p>
+    <w:p>
+      <w:pPr>
+        <w:widowControl w:val="0"/>
+        <w:tabs>
+          <w:tab w:val="left" w:pos="720"/>
+          <w:tab w:val="left" w:pos="1440"/>
+          <w:tab w:val="left" w:pos="2160"/>
+          <w:tab w:val="left" w:pos="2880"/>
+          <w:tab w:val="left" w:pos="3600"/>
+          <w:tab w:val="left" w:pos="4320"/>
+          <w:tab w:val="left" w:pos="5040"/>
+          <w:tab w:val="left" w:pos="5760"/>
+          <w:tab w:val="left" w:pos="6480"/>
+          <w:tab w:val="left" w:pos="7200"/>
+          <w:tab w:val="left" w:pos="7920"/>
+          <w:tab w:val="left" w:pos="8640"/>
+        </w:tabs>
+        <w:autoSpaceDE w:val="0"/>
+        <w:autoSpaceDN w:val="0"/>
+        <w:adjustRightInd w:val="0"/>
+        <w:ind w:right="-720"/>
+        <w:rPr>
+          <w:rFonts w:ascii="Helvetica" w:hAnsi="Helvetica" w:cs="Helvetica"/>
+        </w:rPr>
+      </w:pPr>
+      <w:r>
+        <w:rPr>
+          <w:rFonts w:ascii="Helvetica" w:hAnsi="Helvetica" w:cs="Helvetica"/>
+        </w:rPr>
+        <w:t xml:space="preserve">Post-condition: The </w:t>
+      </w:r>
+      <w:r>
+        <w:rPr>
+          <w:rFonts w:ascii="Helvetica" w:hAnsi="Helvetica" w:cs="Helvetica"/>
+        </w:rPr>
+        <w:t>traveler</w:t>
+      </w:r>
+      <w:r>
+        <w:rPr>
+          <w:rFonts w:ascii="Helvetica" w:hAnsi="Helvetica" w:cs="Helvetica"/>
+        </w:rPr>
+        <w:t xml:space="preserve"> is able to receive information about bus stop locations and projected arrival times.</w:t>
       </w:r>
     </w:p>
     <w:p>
@@ -2288,39 +2414,75 @@
         <w:rPr>
           <w:rFonts w:ascii="Helvetica" w:hAnsi="Helvetica" w:cs="Helvetica"/>
         </w:rPr>
-        <w:t>Goal: The user will be able to look at nearby bus stop locations and figure out which are closest. The next upcoming bus arrival times will also be listed for each location.</w:t>
-      </w:r>
-    </w:p>
-    <w:p>
-      <w:pPr>
-        <w:widowControl w:val="0"/>
-        <w:tabs>
-          <w:tab w:val="left" w:pos="720"/>
-          <w:tab w:val="left" w:pos="1440"/>
-          <w:tab w:val="left" w:pos="2160"/>
-          <w:tab w:val="left" w:pos="2880"/>
-          <w:tab w:val="left" w:pos="3600"/>
-          <w:tab w:val="left" w:pos="4320"/>
-          <w:tab w:val="left" w:pos="5040"/>
-          <w:tab w:val="left" w:pos="5760"/>
-          <w:tab w:val="left" w:pos="6480"/>
-          <w:tab w:val="left" w:pos="7200"/>
-          <w:tab w:val="left" w:pos="7920"/>
-          <w:tab w:val="left" w:pos="8640"/>
-        </w:tabs>
-        <w:autoSpaceDE w:val="0"/>
-        <w:autoSpaceDN w:val="0"/>
-        <w:adjustRightInd w:val="0"/>
-        <w:ind w:right="-720"/>
-        <w:rPr>
-          <w:rFonts w:ascii="Helvetica" w:hAnsi="Helvetica" w:cs="Helvetica"/>
-        </w:rPr>
-      </w:pPr>
-      <w:r>
-        <w:rPr>
-          <w:rFonts w:ascii="Helvetica" w:hAnsi="Helvetica" w:cs="Helvetica"/>
-        </w:rPr>
-        <w:t>Reason: The user will be able to figure out which stop to go to.</w:t>
+        <w:t xml:space="preserve">Goal: The </w:t>
+      </w:r>
+      <w:r>
+        <w:rPr>
+          <w:rFonts w:ascii="Helvetica" w:hAnsi="Helvetica" w:cs="Helvetica"/>
+        </w:rPr>
+        <w:t>Traveler</w:t>
+      </w:r>
+      <w:r>
+        <w:rPr>
+          <w:rFonts w:ascii="Helvetica" w:hAnsi="Helvetica" w:cs="Helvetica"/>
+        </w:rPr>
+        <w:t xml:space="preserve"> will be able to look at nearby bus </w:t>
+      </w:r>
+      <w:r>
+        <w:rPr>
+          <w:rFonts w:ascii="Helvetica" w:hAnsi="Helvetica" w:cs="Helvetica"/>
+        </w:rPr>
+        <w:t>terminal</w:t>
+      </w:r>
+      <w:r>
+        <w:rPr>
+          <w:rFonts w:ascii="Helvetica" w:hAnsi="Helvetica" w:cs="Helvetica"/>
+        </w:rPr>
+        <w:t xml:space="preserve"> locations and figure out which are closest. The next upcoming bus arrival times will also be listed for each location.</w:t>
+      </w:r>
+    </w:p>
+    <w:p>
+      <w:pPr>
+        <w:widowControl w:val="0"/>
+        <w:tabs>
+          <w:tab w:val="left" w:pos="720"/>
+          <w:tab w:val="left" w:pos="1440"/>
+          <w:tab w:val="left" w:pos="2160"/>
+          <w:tab w:val="left" w:pos="2880"/>
+          <w:tab w:val="left" w:pos="3600"/>
+          <w:tab w:val="left" w:pos="4320"/>
+          <w:tab w:val="left" w:pos="5040"/>
+          <w:tab w:val="left" w:pos="5760"/>
+          <w:tab w:val="left" w:pos="6480"/>
+          <w:tab w:val="left" w:pos="7200"/>
+          <w:tab w:val="left" w:pos="7920"/>
+          <w:tab w:val="left" w:pos="8640"/>
+        </w:tabs>
+        <w:autoSpaceDE w:val="0"/>
+        <w:autoSpaceDN w:val="0"/>
+        <w:adjustRightInd w:val="0"/>
+        <w:ind w:right="-720"/>
+        <w:rPr>
+          <w:rFonts w:ascii="Helvetica" w:hAnsi="Helvetica" w:cs="Helvetica"/>
+        </w:rPr>
+      </w:pPr>
+      <w:r>
+        <w:rPr>
+          <w:rFonts w:ascii="Helvetica" w:hAnsi="Helvetica" w:cs="Helvetica"/>
+        </w:rPr>
+        <w:t xml:space="preserve">Reason: The </w:t>
+      </w:r>
+      <w:r>
+        <w:rPr>
+          <w:rFonts w:ascii="Helvetica" w:hAnsi="Helvetica" w:cs="Helvetica"/>
+        </w:rPr>
+        <w:t>traveler</w:t>
+      </w:r>
+      <w:r>
+        <w:rPr>
+          <w:rFonts w:ascii="Helvetica" w:hAnsi="Helvetica" w:cs="Helvetica"/>
+        </w:rPr>
+        <w:t xml:space="preserve"> will be able to figure out which stop to go to.</w:t>
       </w:r>
     </w:p>
     <w:p>
@@ -2410,39 +2572,75 @@
         <w:rPr>
           <w:rFonts w:ascii="Helvetica" w:hAnsi="Helvetica" w:cs="Helvetica"/>
         </w:rPr>
-        <w:t>Pre-condition: System is online and reachable. User is connected to the system. The user is either allowing automatic notifications or requests an update of GTFS data.</w:t>
-      </w:r>
-    </w:p>
-    <w:p>
-      <w:pPr>
-        <w:widowControl w:val="0"/>
-        <w:tabs>
-          <w:tab w:val="left" w:pos="720"/>
-          <w:tab w:val="left" w:pos="1440"/>
-          <w:tab w:val="left" w:pos="2160"/>
-          <w:tab w:val="left" w:pos="2880"/>
-          <w:tab w:val="left" w:pos="3600"/>
-          <w:tab w:val="left" w:pos="4320"/>
-          <w:tab w:val="left" w:pos="5040"/>
-          <w:tab w:val="left" w:pos="5760"/>
-          <w:tab w:val="left" w:pos="6480"/>
-          <w:tab w:val="left" w:pos="7200"/>
-          <w:tab w:val="left" w:pos="7920"/>
-          <w:tab w:val="left" w:pos="8640"/>
-        </w:tabs>
-        <w:autoSpaceDE w:val="0"/>
-        <w:autoSpaceDN w:val="0"/>
-        <w:adjustRightInd w:val="0"/>
-        <w:ind w:right="-720"/>
-        <w:rPr>
-          <w:rFonts w:ascii="Helvetica" w:hAnsi="Helvetica" w:cs="Helvetica"/>
-        </w:rPr>
-      </w:pPr>
-      <w:r>
-        <w:rPr>
-          <w:rFonts w:ascii="Helvetica" w:hAnsi="Helvetica" w:cs="Helvetica"/>
-        </w:rPr>
-        <w:t>Post-condition: The user will receive all up to date information from the GTFS data, including any changes to route information.</w:t>
+        <w:t xml:space="preserve">Pre-condition: System is online and reachable. </w:t>
+      </w:r>
+      <w:r>
+        <w:rPr>
+          <w:rFonts w:ascii="Helvetica" w:hAnsi="Helvetica" w:cs="Helvetica"/>
+        </w:rPr>
+        <w:t>Traveler</w:t>
+      </w:r>
+      <w:r>
+        <w:rPr>
+          <w:rFonts w:ascii="Helvetica" w:hAnsi="Helvetica" w:cs="Helvetica"/>
+        </w:rPr>
+        <w:t xml:space="preserve"> is connected to the system. The </w:t>
+      </w:r>
+      <w:r>
+        <w:rPr>
+          <w:rFonts w:ascii="Helvetica" w:hAnsi="Helvetica" w:cs="Helvetica"/>
+        </w:rPr>
+        <w:t>traveler</w:t>
+      </w:r>
+      <w:r>
+        <w:rPr>
+          <w:rFonts w:ascii="Helvetica" w:hAnsi="Helvetica" w:cs="Helvetica"/>
+        </w:rPr>
+        <w:t xml:space="preserve"> is either allowing automatic notifications or requests an update of GTFS data.</w:t>
+      </w:r>
+    </w:p>
+    <w:p>
+      <w:pPr>
+        <w:widowControl w:val="0"/>
+        <w:tabs>
+          <w:tab w:val="left" w:pos="720"/>
+          <w:tab w:val="left" w:pos="1440"/>
+          <w:tab w:val="left" w:pos="2160"/>
+          <w:tab w:val="left" w:pos="2880"/>
+          <w:tab w:val="left" w:pos="3600"/>
+          <w:tab w:val="left" w:pos="4320"/>
+          <w:tab w:val="left" w:pos="5040"/>
+          <w:tab w:val="left" w:pos="5760"/>
+          <w:tab w:val="left" w:pos="6480"/>
+          <w:tab w:val="left" w:pos="7200"/>
+          <w:tab w:val="left" w:pos="7920"/>
+          <w:tab w:val="left" w:pos="8640"/>
+        </w:tabs>
+        <w:autoSpaceDE w:val="0"/>
+        <w:autoSpaceDN w:val="0"/>
+        <w:adjustRightInd w:val="0"/>
+        <w:ind w:right="-720"/>
+        <w:rPr>
+          <w:rFonts w:ascii="Helvetica" w:hAnsi="Helvetica" w:cs="Helvetica"/>
+        </w:rPr>
+      </w:pPr>
+      <w:r>
+        <w:rPr>
+          <w:rFonts w:ascii="Helvetica" w:hAnsi="Helvetica" w:cs="Helvetica"/>
+        </w:rPr>
+        <w:t xml:space="preserve">Post-condition: The </w:t>
+      </w:r>
+      <w:r>
+        <w:rPr>
+          <w:rFonts w:ascii="Helvetica" w:hAnsi="Helvetica" w:cs="Helvetica"/>
+        </w:rPr>
+        <w:t>traveler</w:t>
+      </w:r>
+      <w:r>
+        <w:rPr>
+          <w:rFonts w:ascii="Helvetica" w:hAnsi="Helvetica" w:cs="Helvetica"/>
+        </w:rPr>
+        <w:t xml:space="preserve"> will receive all up to date information from the GTFS data, including any changes to route information.</w:t>
       </w:r>
     </w:p>
     <w:p>
@@ -2506,183 +2704,221 @@
         <w:rPr>
           <w:rFonts w:ascii="Helvetica" w:hAnsi="Helvetica" w:cs="Helvetica"/>
         </w:rPr>
-        <w:t>Goal: The user will be able to receive any updated information about the bus arrival times, ensuring that the data shown to the user is as accurate as possible. The notifications will update the user to any important changes (i.e. a delayed bus).</w:t>
-      </w:r>
-    </w:p>
-    <w:p>
-      <w:pPr>
-        <w:widowControl w:val="0"/>
-        <w:tabs>
-          <w:tab w:val="left" w:pos="720"/>
-          <w:tab w:val="left" w:pos="1440"/>
-          <w:tab w:val="left" w:pos="2160"/>
-          <w:tab w:val="left" w:pos="2880"/>
-          <w:tab w:val="left" w:pos="3600"/>
-          <w:tab w:val="left" w:pos="4320"/>
-          <w:tab w:val="left" w:pos="5040"/>
-          <w:tab w:val="left" w:pos="5760"/>
-          <w:tab w:val="left" w:pos="6480"/>
-          <w:tab w:val="left" w:pos="7200"/>
-          <w:tab w:val="left" w:pos="7920"/>
-          <w:tab w:val="left" w:pos="8640"/>
-        </w:tabs>
-        <w:autoSpaceDE w:val="0"/>
-        <w:autoSpaceDN w:val="0"/>
-        <w:adjustRightInd w:val="0"/>
-        <w:ind w:right="-720"/>
-        <w:rPr>
-          <w:rFonts w:ascii="Helvetica" w:hAnsi="Helvetica" w:cs="Helvetica"/>
-        </w:rPr>
-      </w:pPr>
-      <w:r>
-        <w:rPr>
-          <w:rFonts w:ascii="Helvetica" w:hAnsi="Helvetica" w:cs="Helvetica"/>
-        </w:rPr>
-        <w:t>Reason: The user will be alerted of any changes in bus routes and be able to plan a better route if the alerts affect him or her.</w:t>
-      </w:r>
-    </w:p>
-    <w:p>
-      <w:pPr>
-        <w:widowControl w:val="0"/>
-        <w:tabs>
-          <w:tab w:val="left" w:pos="720"/>
-          <w:tab w:val="left" w:pos="1440"/>
-          <w:tab w:val="left" w:pos="2160"/>
-          <w:tab w:val="left" w:pos="2880"/>
-          <w:tab w:val="left" w:pos="3600"/>
-          <w:tab w:val="left" w:pos="4320"/>
-          <w:tab w:val="left" w:pos="5040"/>
-          <w:tab w:val="left" w:pos="5760"/>
-          <w:tab w:val="left" w:pos="6480"/>
-          <w:tab w:val="left" w:pos="7200"/>
-          <w:tab w:val="left" w:pos="7920"/>
-          <w:tab w:val="left" w:pos="8640"/>
-        </w:tabs>
-        <w:autoSpaceDE w:val="0"/>
-        <w:autoSpaceDN w:val="0"/>
-        <w:adjustRightInd w:val="0"/>
-        <w:ind w:right="-720"/>
-        <w:rPr>
-          <w:rFonts w:ascii="Helvetica" w:hAnsi="Helvetica" w:cs="Helvetica"/>
-        </w:rPr>
-      </w:pPr>
-    </w:p>
-    <w:p>
-      <w:pPr>
-        <w:widowControl w:val="0"/>
-        <w:tabs>
-          <w:tab w:val="left" w:pos="720"/>
-          <w:tab w:val="left" w:pos="1440"/>
-          <w:tab w:val="left" w:pos="2160"/>
-          <w:tab w:val="left" w:pos="2880"/>
-          <w:tab w:val="left" w:pos="3600"/>
-          <w:tab w:val="left" w:pos="4320"/>
-          <w:tab w:val="left" w:pos="5040"/>
-          <w:tab w:val="left" w:pos="5760"/>
-          <w:tab w:val="left" w:pos="6480"/>
-          <w:tab w:val="left" w:pos="7200"/>
-          <w:tab w:val="left" w:pos="7920"/>
-          <w:tab w:val="left" w:pos="8640"/>
-        </w:tabs>
-        <w:autoSpaceDE w:val="0"/>
-        <w:autoSpaceDN w:val="0"/>
-        <w:adjustRightInd w:val="0"/>
-        <w:ind w:right="-720"/>
-        <w:rPr>
-          <w:rFonts w:ascii="Helvetica" w:hAnsi="Helvetica" w:cs="Helvetica"/>
-        </w:rPr>
-      </w:pPr>
-      <w:r>
-        <w:rPr>
-          <w:rFonts w:ascii="Helvetica" w:hAnsi="Helvetica" w:cs="Helvetica"/>
-        </w:rPr>
-        <w:t xml:space="preserve">User Story #8: JSON getting bus stop information from </w:t>
-      </w:r>
-      <w:proofErr w:type="spellStart"/>
-      <w:r>
-        <w:rPr>
-          <w:rFonts w:ascii="Helvetica" w:hAnsi="Helvetica" w:cs="Helvetica"/>
-        </w:rPr>
-        <w:t>CTFastTrack</w:t>
-      </w:r>
-      <w:proofErr w:type="spellEnd"/>
-    </w:p>
-    <w:p>
-      <w:pPr>
-        <w:widowControl w:val="0"/>
-        <w:tabs>
-          <w:tab w:val="left" w:pos="720"/>
-          <w:tab w:val="left" w:pos="1440"/>
-          <w:tab w:val="left" w:pos="2160"/>
-          <w:tab w:val="left" w:pos="2880"/>
-          <w:tab w:val="left" w:pos="3600"/>
-          <w:tab w:val="left" w:pos="4320"/>
-          <w:tab w:val="left" w:pos="5040"/>
-          <w:tab w:val="left" w:pos="5760"/>
-          <w:tab w:val="left" w:pos="6480"/>
-          <w:tab w:val="left" w:pos="7200"/>
-          <w:tab w:val="left" w:pos="7920"/>
-          <w:tab w:val="left" w:pos="8640"/>
-        </w:tabs>
-        <w:autoSpaceDE w:val="0"/>
-        <w:autoSpaceDN w:val="0"/>
-        <w:adjustRightInd w:val="0"/>
-        <w:ind w:right="-720"/>
-        <w:rPr>
-          <w:rFonts w:ascii="Helvetica" w:hAnsi="Helvetica" w:cs="Helvetica"/>
-        </w:rPr>
-      </w:pPr>
-      <w:r>
-        <w:rPr>
-          <w:rFonts w:ascii="Helvetica" w:hAnsi="Helvetica" w:cs="Helvetica"/>
-        </w:rPr>
-        <w:t xml:space="preserve">Pre-condition: </w:t>
-      </w:r>
-      <w:proofErr w:type="spellStart"/>
-      <w:r>
-        <w:rPr>
-          <w:rFonts w:ascii="Helvetica" w:hAnsi="Helvetica" w:cs="Helvetica"/>
-        </w:rPr>
-        <w:t>CTFastTrack</w:t>
-      </w:r>
-      <w:proofErr w:type="spellEnd"/>
-      <w:r>
-        <w:rPr>
-          <w:rFonts w:ascii="Helvetica" w:hAnsi="Helvetica" w:cs="Helvetica"/>
-        </w:rPr>
-        <w:t xml:space="preserve"> provides bus stop information in JSON format</w:t>
-      </w:r>
-    </w:p>
-    <w:p>
-      <w:pPr>
-        <w:widowControl w:val="0"/>
-        <w:tabs>
-          <w:tab w:val="left" w:pos="720"/>
-          <w:tab w:val="left" w:pos="1440"/>
-          <w:tab w:val="left" w:pos="2160"/>
-          <w:tab w:val="left" w:pos="2880"/>
-          <w:tab w:val="left" w:pos="3600"/>
-          <w:tab w:val="left" w:pos="4320"/>
-          <w:tab w:val="left" w:pos="5040"/>
-          <w:tab w:val="left" w:pos="5760"/>
-          <w:tab w:val="left" w:pos="6480"/>
-          <w:tab w:val="left" w:pos="7200"/>
-          <w:tab w:val="left" w:pos="7920"/>
-          <w:tab w:val="left" w:pos="8640"/>
-        </w:tabs>
-        <w:autoSpaceDE w:val="0"/>
-        <w:autoSpaceDN w:val="0"/>
-        <w:adjustRightInd w:val="0"/>
-        <w:ind w:right="-720"/>
-        <w:rPr>
-          <w:rFonts w:ascii="Helvetica" w:hAnsi="Helvetica" w:cs="Helvetica"/>
-        </w:rPr>
-      </w:pPr>
-      <w:r>
-        <w:rPr>
-          <w:rFonts w:ascii="Helvetica" w:hAnsi="Helvetica" w:cs="Helvetica"/>
-        </w:rPr>
-        <w:t>Post-condition: Bus stop data gets sent to user</w:t>
+        <w:t xml:space="preserve">Goal: The </w:t>
+      </w:r>
+      <w:r>
+        <w:rPr>
+          <w:rFonts w:ascii="Helvetica" w:hAnsi="Helvetica" w:cs="Helvetica"/>
+        </w:rPr>
+        <w:t>traveler</w:t>
+      </w:r>
+      <w:r>
+        <w:rPr>
+          <w:rFonts w:ascii="Helvetica" w:hAnsi="Helvetica" w:cs="Helvetica"/>
+        </w:rPr>
+        <w:t xml:space="preserve"> will be able to receive any updated information about the bus arrival times, ensuring that the data shown to the user is as accurate as possible. The notifications will update the user to any important changes (i.e. a delayed bus).</w:t>
+      </w:r>
+    </w:p>
+    <w:p>
+      <w:pPr>
+        <w:widowControl w:val="0"/>
+        <w:tabs>
+          <w:tab w:val="left" w:pos="720"/>
+          <w:tab w:val="left" w:pos="1440"/>
+          <w:tab w:val="left" w:pos="2160"/>
+          <w:tab w:val="left" w:pos="2880"/>
+          <w:tab w:val="left" w:pos="3600"/>
+          <w:tab w:val="left" w:pos="4320"/>
+          <w:tab w:val="left" w:pos="5040"/>
+          <w:tab w:val="left" w:pos="5760"/>
+          <w:tab w:val="left" w:pos="6480"/>
+          <w:tab w:val="left" w:pos="7200"/>
+          <w:tab w:val="left" w:pos="7920"/>
+          <w:tab w:val="left" w:pos="8640"/>
+        </w:tabs>
+        <w:autoSpaceDE w:val="0"/>
+        <w:autoSpaceDN w:val="0"/>
+        <w:adjustRightInd w:val="0"/>
+        <w:ind w:right="-720"/>
+        <w:rPr>
+          <w:rFonts w:ascii="Helvetica" w:hAnsi="Helvetica" w:cs="Helvetica"/>
+        </w:rPr>
+      </w:pPr>
+      <w:r>
+        <w:rPr>
+          <w:rFonts w:ascii="Helvetica" w:hAnsi="Helvetica" w:cs="Helvetica"/>
+        </w:rPr>
+        <w:t xml:space="preserve">Reason: The </w:t>
+      </w:r>
+      <w:r>
+        <w:rPr>
+          <w:rFonts w:ascii="Helvetica" w:hAnsi="Helvetica" w:cs="Helvetica"/>
+        </w:rPr>
+        <w:t>traveler</w:t>
+      </w:r>
+      <w:r>
+        <w:rPr>
+          <w:rFonts w:ascii="Helvetica" w:hAnsi="Helvetica" w:cs="Helvetica"/>
+        </w:rPr>
+        <w:t xml:space="preserve"> will be alerted of any changes in bus routes and be able to plan a better route if the alerts affect him or her.</w:t>
+      </w:r>
+    </w:p>
+    <w:p>
+      <w:pPr>
+        <w:widowControl w:val="0"/>
+        <w:tabs>
+          <w:tab w:val="left" w:pos="720"/>
+          <w:tab w:val="left" w:pos="1440"/>
+          <w:tab w:val="left" w:pos="2160"/>
+          <w:tab w:val="left" w:pos="2880"/>
+          <w:tab w:val="left" w:pos="3600"/>
+          <w:tab w:val="left" w:pos="4320"/>
+          <w:tab w:val="left" w:pos="5040"/>
+          <w:tab w:val="left" w:pos="5760"/>
+          <w:tab w:val="left" w:pos="6480"/>
+          <w:tab w:val="left" w:pos="7200"/>
+          <w:tab w:val="left" w:pos="7920"/>
+          <w:tab w:val="left" w:pos="8640"/>
+        </w:tabs>
+        <w:autoSpaceDE w:val="0"/>
+        <w:autoSpaceDN w:val="0"/>
+        <w:adjustRightInd w:val="0"/>
+        <w:ind w:right="-720"/>
+        <w:rPr>
+          <w:rFonts w:ascii="Helvetica" w:hAnsi="Helvetica" w:cs="Helvetica"/>
+        </w:rPr>
+      </w:pPr>
+    </w:p>
+    <w:p>
+      <w:pPr>
+        <w:widowControl w:val="0"/>
+        <w:tabs>
+          <w:tab w:val="left" w:pos="720"/>
+          <w:tab w:val="left" w:pos="1440"/>
+          <w:tab w:val="left" w:pos="2160"/>
+          <w:tab w:val="left" w:pos="2880"/>
+          <w:tab w:val="left" w:pos="3600"/>
+          <w:tab w:val="left" w:pos="4320"/>
+          <w:tab w:val="left" w:pos="5040"/>
+          <w:tab w:val="left" w:pos="5760"/>
+          <w:tab w:val="left" w:pos="6480"/>
+          <w:tab w:val="left" w:pos="7200"/>
+          <w:tab w:val="left" w:pos="7920"/>
+          <w:tab w:val="left" w:pos="8640"/>
+        </w:tabs>
+        <w:autoSpaceDE w:val="0"/>
+        <w:autoSpaceDN w:val="0"/>
+        <w:adjustRightInd w:val="0"/>
+        <w:ind w:right="-720"/>
+        <w:rPr>
+          <w:rFonts w:ascii="Helvetica" w:hAnsi="Helvetica" w:cs="Helvetica"/>
+        </w:rPr>
+      </w:pPr>
+      <w:r>
+        <w:rPr>
+          <w:rFonts w:ascii="Helvetica" w:hAnsi="Helvetica" w:cs="Helvetica"/>
+        </w:rPr>
+        <w:t xml:space="preserve">User Story #8: JSON getting bus </w:t>
+      </w:r>
+      <w:r>
+        <w:rPr>
+          <w:rFonts w:ascii="Helvetica" w:hAnsi="Helvetica" w:cs="Helvetica"/>
+        </w:rPr>
+        <w:t>terminal</w:t>
+      </w:r>
+      <w:r>
+        <w:rPr>
+          <w:rFonts w:ascii="Helvetica" w:hAnsi="Helvetica" w:cs="Helvetica"/>
+        </w:rPr>
+        <w:t xml:space="preserve"> information from CTFastTrack</w:t>
+      </w:r>
+    </w:p>
+    <w:p>
+      <w:pPr>
+        <w:widowControl w:val="0"/>
+        <w:tabs>
+          <w:tab w:val="left" w:pos="720"/>
+          <w:tab w:val="left" w:pos="1440"/>
+          <w:tab w:val="left" w:pos="2160"/>
+          <w:tab w:val="left" w:pos="2880"/>
+          <w:tab w:val="left" w:pos="3600"/>
+          <w:tab w:val="left" w:pos="4320"/>
+          <w:tab w:val="left" w:pos="5040"/>
+          <w:tab w:val="left" w:pos="5760"/>
+          <w:tab w:val="left" w:pos="6480"/>
+          <w:tab w:val="left" w:pos="7200"/>
+          <w:tab w:val="left" w:pos="7920"/>
+          <w:tab w:val="left" w:pos="8640"/>
+        </w:tabs>
+        <w:autoSpaceDE w:val="0"/>
+        <w:autoSpaceDN w:val="0"/>
+        <w:adjustRightInd w:val="0"/>
+        <w:ind w:right="-720"/>
+        <w:rPr>
+          <w:rFonts w:ascii="Helvetica" w:hAnsi="Helvetica" w:cs="Helvetica"/>
+        </w:rPr>
+      </w:pPr>
+      <w:r>
+        <w:rPr>
+          <w:rFonts w:ascii="Helvetica" w:hAnsi="Helvetica" w:cs="Helvetica"/>
+        </w:rPr>
+        <w:t xml:space="preserve">Pre-condition: CTFastTrack provides bus </w:t>
+      </w:r>
+      <w:r>
+        <w:rPr>
+          <w:rFonts w:ascii="Helvetica" w:hAnsi="Helvetica" w:cs="Helvetica"/>
+        </w:rPr>
+        <w:t>terminal</w:t>
+      </w:r>
+      <w:r>
+        <w:rPr>
+          <w:rFonts w:ascii="Helvetica" w:hAnsi="Helvetica" w:cs="Helvetica"/>
+        </w:rPr>
+        <w:t xml:space="preserve"> information in JSON format</w:t>
+      </w:r>
+    </w:p>
+    <w:p>
+      <w:pPr>
+        <w:widowControl w:val="0"/>
+        <w:tabs>
+          <w:tab w:val="left" w:pos="720"/>
+          <w:tab w:val="left" w:pos="1440"/>
+          <w:tab w:val="left" w:pos="2160"/>
+          <w:tab w:val="left" w:pos="2880"/>
+          <w:tab w:val="left" w:pos="3600"/>
+          <w:tab w:val="left" w:pos="4320"/>
+          <w:tab w:val="left" w:pos="5040"/>
+          <w:tab w:val="left" w:pos="5760"/>
+          <w:tab w:val="left" w:pos="6480"/>
+          <w:tab w:val="left" w:pos="7200"/>
+          <w:tab w:val="left" w:pos="7920"/>
+          <w:tab w:val="left" w:pos="8640"/>
+        </w:tabs>
+        <w:autoSpaceDE w:val="0"/>
+        <w:autoSpaceDN w:val="0"/>
+        <w:adjustRightInd w:val="0"/>
+        <w:ind w:right="-720"/>
+        <w:rPr>
+          <w:rFonts w:ascii="Helvetica" w:hAnsi="Helvetica" w:cs="Helvetica"/>
+        </w:rPr>
+      </w:pPr>
+      <w:r>
+        <w:rPr>
+          <w:rFonts w:ascii="Helvetica" w:hAnsi="Helvetica" w:cs="Helvetica"/>
+        </w:rPr>
+        <w:t xml:space="preserve">Post-condition: Bus </w:t>
+      </w:r>
+      <w:r>
+        <w:rPr>
+          <w:rFonts w:ascii="Helvetica" w:hAnsi="Helvetica" w:cs="Helvetica"/>
+        </w:rPr>
+        <w:t>terminal</w:t>
+      </w:r>
+      <w:r>
+        <w:rPr>
+          <w:rFonts w:ascii="Helvetica" w:hAnsi="Helvetica" w:cs="Helvetica"/>
+        </w:rPr>
+        <w:t xml:space="preserve"> data gets sent to user</w:t>
       </w:r>
     </w:p>
     <w:p>
@@ -2746,183 +2982,185 @@
         <w:rPr>
           <w:rFonts w:ascii="Helvetica" w:hAnsi="Helvetica" w:cs="Helvetica"/>
         </w:rPr>
-        <w:t>Goal: To get up-to-date location of bus stops</w:t>
-      </w:r>
-    </w:p>
-    <w:p>
-      <w:pPr>
-        <w:widowControl w:val="0"/>
-        <w:tabs>
-          <w:tab w:val="left" w:pos="720"/>
-          <w:tab w:val="left" w:pos="1440"/>
-          <w:tab w:val="left" w:pos="2160"/>
-          <w:tab w:val="left" w:pos="2880"/>
-          <w:tab w:val="left" w:pos="3600"/>
-          <w:tab w:val="left" w:pos="4320"/>
-          <w:tab w:val="left" w:pos="5040"/>
-          <w:tab w:val="left" w:pos="5760"/>
-          <w:tab w:val="left" w:pos="6480"/>
-          <w:tab w:val="left" w:pos="7200"/>
-          <w:tab w:val="left" w:pos="7920"/>
-          <w:tab w:val="left" w:pos="8640"/>
-        </w:tabs>
-        <w:autoSpaceDE w:val="0"/>
-        <w:autoSpaceDN w:val="0"/>
-        <w:adjustRightInd w:val="0"/>
-        <w:ind w:right="-720"/>
-        <w:rPr>
-          <w:rFonts w:ascii="Helvetica" w:hAnsi="Helvetica" w:cs="Helvetica"/>
-        </w:rPr>
-      </w:pPr>
-      <w:r>
-        <w:rPr>
-          <w:rFonts w:ascii="Helvetica" w:hAnsi="Helvetica" w:cs="Helvetica"/>
-        </w:rPr>
-        <w:t>Reason: Responding to User’s request for bus stop location</w:t>
-      </w:r>
-    </w:p>
-    <w:p>
-      <w:pPr>
-        <w:widowControl w:val="0"/>
-        <w:tabs>
-          <w:tab w:val="left" w:pos="720"/>
-          <w:tab w:val="left" w:pos="1440"/>
-          <w:tab w:val="left" w:pos="2160"/>
-          <w:tab w:val="left" w:pos="2880"/>
-          <w:tab w:val="left" w:pos="3600"/>
-          <w:tab w:val="left" w:pos="4320"/>
-          <w:tab w:val="left" w:pos="5040"/>
-          <w:tab w:val="left" w:pos="5760"/>
-          <w:tab w:val="left" w:pos="6480"/>
-          <w:tab w:val="left" w:pos="7200"/>
-          <w:tab w:val="left" w:pos="7920"/>
-          <w:tab w:val="left" w:pos="8640"/>
-        </w:tabs>
-        <w:autoSpaceDE w:val="0"/>
-        <w:autoSpaceDN w:val="0"/>
-        <w:adjustRightInd w:val="0"/>
-        <w:ind w:right="-720"/>
-        <w:rPr>
-          <w:rFonts w:ascii="Helvetica" w:hAnsi="Helvetica" w:cs="Helvetica"/>
-        </w:rPr>
-      </w:pPr>
-    </w:p>
-    <w:p>
-      <w:pPr>
-        <w:widowControl w:val="0"/>
-        <w:tabs>
-          <w:tab w:val="left" w:pos="720"/>
-          <w:tab w:val="left" w:pos="1440"/>
-          <w:tab w:val="left" w:pos="2160"/>
-          <w:tab w:val="left" w:pos="2880"/>
-          <w:tab w:val="left" w:pos="3600"/>
-          <w:tab w:val="left" w:pos="4320"/>
-          <w:tab w:val="left" w:pos="5040"/>
-          <w:tab w:val="left" w:pos="5760"/>
-          <w:tab w:val="left" w:pos="6480"/>
-          <w:tab w:val="left" w:pos="7200"/>
-          <w:tab w:val="left" w:pos="7920"/>
-          <w:tab w:val="left" w:pos="8640"/>
-        </w:tabs>
-        <w:autoSpaceDE w:val="0"/>
-        <w:autoSpaceDN w:val="0"/>
-        <w:adjustRightInd w:val="0"/>
-        <w:ind w:right="-720"/>
-        <w:rPr>
-          <w:rFonts w:ascii="Helvetica" w:hAnsi="Helvetica" w:cs="Helvetica"/>
-        </w:rPr>
-      </w:pPr>
-      <w:r>
-        <w:rPr>
-          <w:rFonts w:ascii="Helvetica" w:hAnsi="Helvetica" w:cs="Helvetica"/>
-        </w:rPr>
-        <w:t xml:space="preserve">User Story #9: JSON getting bus information from </w:t>
-      </w:r>
-      <w:proofErr w:type="spellStart"/>
-      <w:r>
-        <w:rPr>
-          <w:rFonts w:ascii="Helvetica" w:hAnsi="Helvetica" w:cs="Helvetica"/>
-        </w:rPr>
-        <w:t>CTFastTrack</w:t>
-      </w:r>
-      <w:proofErr w:type="spellEnd"/>
-    </w:p>
-    <w:p>
-      <w:pPr>
-        <w:widowControl w:val="0"/>
-        <w:tabs>
-          <w:tab w:val="left" w:pos="720"/>
-          <w:tab w:val="left" w:pos="1440"/>
-          <w:tab w:val="left" w:pos="2160"/>
-          <w:tab w:val="left" w:pos="2880"/>
-          <w:tab w:val="left" w:pos="3600"/>
-          <w:tab w:val="left" w:pos="4320"/>
-          <w:tab w:val="left" w:pos="5040"/>
-          <w:tab w:val="left" w:pos="5760"/>
-          <w:tab w:val="left" w:pos="6480"/>
-          <w:tab w:val="left" w:pos="7200"/>
-          <w:tab w:val="left" w:pos="7920"/>
-          <w:tab w:val="left" w:pos="8640"/>
-        </w:tabs>
-        <w:autoSpaceDE w:val="0"/>
-        <w:autoSpaceDN w:val="0"/>
-        <w:adjustRightInd w:val="0"/>
-        <w:ind w:right="-720"/>
-        <w:rPr>
-          <w:rFonts w:ascii="Helvetica" w:hAnsi="Helvetica" w:cs="Helvetica"/>
-        </w:rPr>
-      </w:pPr>
-      <w:r>
-        <w:rPr>
-          <w:rFonts w:ascii="Helvetica" w:hAnsi="Helvetica" w:cs="Helvetica"/>
-        </w:rPr>
-        <w:t xml:space="preserve">Pre-condition: </w:t>
-      </w:r>
-      <w:proofErr w:type="spellStart"/>
-      <w:r>
-        <w:rPr>
-          <w:rFonts w:ascii="Helvetica" w:hAnsi="Helvetica" w:cs="Helvetica"/>
-        </w:rPr>
-        <w:t>CTFastTrack</w:t>
-      </w:r>
-      <w:proofErr w:type="spellEnd"/>
-      <w:r>
-        <w:rPr>
-          <w:rFonts w:ascii="Helvetica" w:hAnsi="Helvetica" w:cs="Helvetica"/>
-        </w:rPr>
-        <w:t xml:space="preserve"> provides bus information in JSON format</w:t>
-      </w:r>
-    </w:p>
-    <w:p>
-      <w:pPr>
-        <w:widowControl w:val="0"/>
-        <w:tabs>
-          <w:tab w:val="left" w:pos="720"/>
-          <w:tab w:val="left" w:pos="1440"/>
-          <w:tab w:val="left" w:pos="2160"/>
-          <w:tab w:val="left" w:pos="2880"/>
-          <w:tab w:val="left" w:pos="3600"/>
-          <w:tab w:val="left" w:pos="4320"/>
-          <w:tab w:val="left" w:pos="5040"/>
-          <w:tab w:val="left" w:pos="5760"/>
-          <w:tab w:val="left" w:pos="6480"/>
-          <w:tab w:val="left" w:pos="7200"/>
-          <w:tab w:val="left" w:pos="7920"/>
-          <w:tab w:val="left" w:pos="8640"/>
-        </w:tabs>
-        <w:autoSpaceDE w:val="0"/>
-        <w:autoSpaceDN w:val="0"/>
-        <w:adjustRightInd w:val="0"/>
-        <w:ind w:right="-720"/>
-        <w:rPr>
-          <w:rFonts w:ascii="Helvetica" w:hAnsi="Helvetica" w:cs="Helvetica"/>
-        </w:rPr>
-      </w:pPr>
-      <w:r>
-        <w:rPr>
-          <w:rFonts w:ascii="Helvetica" w:hAnsi="Helvetica" w:cs="Helvetica"/>
-        </w:rPr>
-        <w:t>Post-condition: Bus data gets sent to user</w:t>
+        <w:t xml:space="preserve">Goal: To get up-to-date location of bus </w:t>
+      </w:r>
+      <w:r>
+        <w:rPr>
+          <w:rFonts w:ascii="Helvetica" w:hAnsi="Helvetica" w:cs="Helvetica"/>
+        </w:rPr>
+        <w:t>terminal</w:t>
+      </w:r>
+    </w:p>
+    <w:p>
+      <w:pPr>
+        <w:widowControl w:val="0"/>
+        <w:tabs>
+          <w:tab w:val="left" w:pos="720"/>
+          <w:tab w:val="left" w:pos="1440"/>
+          <w:tab w:val="left" w:pos="2160"/>
+          <w:tab w:val="left" w:pos="2880"/>
+          <w:tab w:val="left" w:pos="3600"/>
+          <w:tab w:val="left" w:pos="4320"/>
+          <w:tab w:val="left" w:pos="5040"/>
+          <w:tab w:val="left" w:pos="5760"/>
+          <w:tab w:val="left" w:pos="6480"/>
+          <w:tab w:val="left" w:pos="7200"/>
+          <w:tab w:val="left" w:pos="7920"/>
+          <w:tab w:val="left" w:pos="8640"/>
+        </w:tabs>
+        <w:autoSpaceDE w:val="0"/>
+        <w:autoSpaceDN w:val="0"/>
+        <w:adjustRightInd w:val="0"/>
+        <w:ind w:right="-720"/>
+        <w:rPr>
+          <w:rFonts w:ascii="Helvetica" w:hAnsi="Helvetica" w:cs="Helvetica"/>
+        </w:rPr>
+      </w:pPr>
+      <w:r>
+        <w:rPr>
+          <w:rFonts w:ascii="Helvetica" w:hAnsi="Helvetica" w:cs="Helvetica"/>
+        </w:rPr>
+        <w:t xml:space="preserve">Reason: Responding to User’s request for bus </w:t>
+      </w:r>
+      <w:r>
+        <w:rPr>
+          <w:rFonts w:ascii="Helvetica" w:hAnsi="Helvetica" w:cs="Helvetica"/>
+        </w:rPr>
+        <w:t>terminal</w:t>
+      </w:r>
+      <w:r>
+        <w:rPr>
+          <w:rFonts w:ascii="Helvetica" w:hAnsi="Helvetica" w:cs="Helvetica"/>
+        </w:rPr>
+        <w:t xml:space="preserve"> location</w:t>
+      </w:r>
+    </w:p>
+    <w:p>
+      <w:pPr>
+        <w:widowControl w:val="0"/>
+        <w:tabs>
+          <w:tab w:val="left" w:pos="720"/>
+          <w:tab w:val="left" w:pos="1440"/>
+          <w:tab w:val="left" w:pos="2160"/>
+          <w:tab w:val="left" w:pos="2880"/>
+          <w:tab w:val="left" w:pos="3600"/>
+          <w:tab w:val="left" w:pos="4320"/>
+          <w:tab w:val="left" w:pos="5040"/>
+          <w:tab w:val="left" w:pos="5760"/>
+          <w:tab w:val="left" w:pos="6480"/>
+          <w:tab w:val="left" w:pos="7200"/>
+          <w:tab w:val="left" w:pos="7920"/>
+          <w:tab w:val="left" w:pos="8640"/>
+        </w:tabs>
+        <w:autoSpaceDE w:val="0"/>
+        <w:autoSpaceDN w:val="0"/>
+        <w:adjustRightInd w:val="0"/>
+        <w:ind w:right="-720"/>
+        <w:rPr>
+          <w:rFonts w:ascii="Helvetica" w:hAnsi="Helvetica" w:cs="Helvetica"/>
+        </w:rPr>
+      </w:pPr>
+    </w:p>
+    <w:p>
+      <w:pPr>
+        <w:widowControl w:val="0"/>
+        <w:tabs>
+          <w:tab w:val="left" w:pos="720"/>
+          <w:tab w:val="left" w:pos="1440"/>
+          <w:tab w:val="left" w:pos="2160"/>
+          <w:tab w:val="left" w:pos="2880"/>
+          <w:tab w:val="left" w:pos="3600"/>
+          <w:tab w:val="left" w:pos="4320"/>
+          <w:tab w:val="left" w:pos="5040"/>
+          <w:tab w:val="left" w:pos="5760"/>
+          <w:tab w:val="left" w:pos="6480"/>
+          <w:tab w:val="left" w:pos="7200"/>
+          <w:tab w:val="left" w:pos="7920"/>
+          <w:tab w:val="left" w:pos="8640"/>
+        </w:tabs>
+        <w:autoSpaceDE w:val="0"/>
+        <w:autoSpaceDN w:val="0"/>
+        <w:adjustRightInd w:val="0"/>
+        <w:ind w:right="-720"/>
+        <w:rPr>
+          <w:rFonts w:ascii="Helvetica" w:hAnsi="Helvetica" w:cs="Helvetica"/>
+        </w:rPr>
+      </w:pPr>
+      <w:r>
+        <w:rPr>
+          <w:rFonts w:ascii="Helvetica" w:hAnsi="Helvetica" w:cs="Helvetica"/>
+        </w:rPr>
+        <w:t>User Story #9: JSON getting bus information from CTFastTrack</w:t>
+      </w:r>
+    </w:p>
+    <w:p>
+      <w:pPr>
+        <w:widowControl w:val="0"/>
+        <w:tabs>
+          <w:tab w:val="left" w:pos="720"/>
+          <w:tab w:val="left" w:pos="1440"/>
+          <w:tab w:val="left" w:pos="2160"/>
+          <w:tab w:val="left" w:pos="2880"/>
+          <w:tab w:val="left" w:pos="3600"/>
+          <w:tab w:val="left" w:pos="4320"/>
+          <w:tab w:val="left" w:pos="5040"/>
+          <w:tab w:val="left" w:pos="5760"/>
+          <w:tab w:val="left" w:pos="6480"/>
+          <w:tab w:val="left" w:pos="7200"/>
+          <w:tab w:val="left" w:pos="7920"/>
+          <w:tab w:val="left" w:pos="8640"/>
+        </w:tabs>
+        <w:autoSpaceDE w:val="0"/>
+        <w:autoSpaceDN w:val="0"/>
+        <w:adjustRightInd w:val="0"/>
+        <w:ind w:right="-720"/>
+        <w:rPr>
+          <w:rFonts w:ascii="Helvetica" w:hAnsi="Helvetica" w:cs="Helvetica"/>
+        </w:rPr>
+      </w:pPr>
+      <w:r>
+        <w:rPr>
+          <w:rFonts w:ascii="Helvetica" w:hAnsi="Helvetica" w:cs="Helvetica"/>
+        </w:rPr>
+        <w:t>Pre-condition: CTFastTrack provides bus information in JSON format</w:t>
+      </w:r>
+    </w:p>
+    <w:p>
+      <w:pPr>
+        <w:widowControl w:val="0"/>
+        <w:tabs>
+          <w:tab w:val="left" w:pos="720"/>
+          <w:tab w:val="left" w:pos="1440"/>
+          <w:tab w:val="left" w:pos="2160"/>
+          <w:tab w:val="left" w:pos="2880"/>
+          <w:tab w:val="left" w:pos="3600"/>
+          <w:tab w:val="left" w:pos="4320"/>
+          <w:tab w:val="left" w:pos="5040"/>
+          <w:tab w:val="left" w:pos="5760"/>
+          <w:tab w:val="left" w:pos="6480"/>
+          <w:tab w:val="left" w:pos="7200"/>
+          <w:tab w:val="left" w:pos="7920"/>
+          <w:tab w:val="left" w:pos="8640"/>
+        </w:tabs>
+        <w:autoSpaceDE w:val="0"/>
+        <w:autoSpaceDN w:val="0"/>
+        <w:adjustRightInd w:val="0"/>
+        <w:ind w:right="-720"/>
+        <w:rPr>
+          <w:rFonts w:ascii="Helvetica" w:hAnsi="Helvetica" w:cs="Helvetica"/>
+        </w:rPr>
+      </w:pPr>
+      <w:r>
+        <w:rPr>
+          <w:rFonts w:ascii="Helvetica" w:hAnsi="Helvetica" w:cs="Helvetica"/>
+        </w:rPr>
+        <w:t xml:space="preserve">Post-condition: Bus data gets sent to </w:t>
+      </w:r>
+      <w:r>
+        <w:rPr>
+          <w:rFonts w:ascii="Helvetica" w:hAnsi="Helvetica" w:cs="Helvetica"/>
+        </w:rPr>
+        <w:t>traveler</w:t>
       </w:r>
     </w:p>
     <w:p>
@@ -3018,7 +3256,19 @@
         <w:rPr>
           <w:rFonts w:ascii="Helvetica" w:hAnsi="Helvetica" w:cs="Helvetica"/>
         </w:rPr>
-        <w:t>Reason: Responding to User’s request for bus location</w:t>
+        <w:t xml:space="preserve">Reason: Responding to </w:t>
+      </w:r>
+      <w:r>
+        <w:rPr>
+          <w:rFonts w:ascii="Helvetica" w:hAnsi="Helvetica" w:cs="Helvetica"/>
+        </w:rPr>
+        <w:t>traveler</w:t>
+      </w:r>
+      <w:r>
+        <w:rPr>
+          <w:rFonts w:ascii="Helvetica" w:hAnsi="Helvetica" w:cs="Helvetica"/>
+        </w:rPr>
+        <w:t>’s request for bus location</w:t>
       </w:r>
     </w:p>
     <w:p>
@@ -3140,7 +3390,19 @@
         <w:rPr>
           <w:rFonts w:ascii="Helvetica" w:hAnsi="Helvetica" w:cs="Helvetica"/>
         </w:rPr>
-        <w:t xml:space="preserve">Post-condition: System listens and </w:t>
+        <w:t xml:space="preserve">Post-condition: </w:t>
+      </w:r>
+      <w:r>
+        <w:rPr>
+          <w:rFonts w:ascii="Helvetica" w:hAnsi="Helvetica" w:cs="Helvetica"/>
+        </w:rPr>
+        <w:t xml:space="preserve">BRT </w:t>
+      </w:r>
+      <w:r>
+        <w:rPr>
+          <w:rFonts w:ascii="Helvetica" w:hAnsi="Helvetica" w:cs="Helvetica"/>
+        </w:rPr>
+        <w:t xml:space="preserve">System listens and </w:t>
       </w:r>
       <w:r>
         <w:rPr>
@@ -3216,21 +3478,7 @@
         <w:rPr>
           <w:rFonts w:ascii="Helvetica" w:hAnsi="Helvetica" w:cs="Helvetica"/>
         </w:rPr>
-        <w:t xml:space="preserve">Goal: Live event data is relayed from the </w:t>
-      </w:r>
-      <w:proofErr w:type="spellStart"/>
-      <w:r>
-        <w:rPr>
-          <w:rFonts w:ascii="Helvetica" w:hAnsi="Helvetica" w:cs="Helvetica"/>
-        </w:rPr>
-        <w:t>CTFastrak</w:t>
-      </w:r>
-      <w:proofErr w:type="spellEnd"/>
-      <w:r>
-        <w:rPr>
-          <w:rFonts w:ascii="Helvetica" w:hAnsi="Helvetica" w:cs="Helvetica"/>
-        </w:rPr>
-        <w:t xml:space="preserve"> API to the user interface.</w:t>
+        <w:t>Goal: Live event data is relayed from the CTFastrak API to the user interface.</w:t>
       </w:r>
     </w:p>
     <w:p>
@@ -3448,21 +3696,7 @@
         <w:rPr>
           <w:rFonts w:ascii="Helvetica" w:hAnsi="Helvetica" w:cs="Helvetica"/>
         </w:rPr>
-        <w:t xml:space="preserve">Goal: Live bus data is accepted from the </w:t>
-      </w:r>
-      <w:proofErr w:type="spellStart"/>
-      <w:r>
-        <w:rPr>
-          <w:rFonts w:ascii="Helvetica" w:hAnsi="Helvetica" w:cs="Helvetica"/>
-        </w:rPr>
-        <w:t>CTFastrak</w:t>
-      </w:r>
-      <w:proofErr w:type="spellEnd"/>
-      <w:r>
-        <w:rPr>
-          <w:rFonts w:ascii="Helvetica" w:hAnsi="Helvetica" w:cs="Helvetica"/>
-        </w:rPr>
-        <w:t xml:space="preserve"> API and displayed to the user interface.</w:t>
+        <w:t>Goal: Live bus data is accepted from the CTFastrak API and displayed to the user interface.</w:t>
       </w:r>
     </w:p>
     <w:p>
@@ -3552,71 +3786,107 @@
         <w:rPr>
           <w:rFonts w:ascii="Helvetica" w:hAnsi="Helvetica" w:cs="Helvetica"/>
         </w:rPr>
-        <w:t>User Story #12: GTFS interface accepts live information about stops.</w:t>
-      </w:r>
-    </w:p>
-    <w:p>
-      <w:pPr>
-        <w:widowControl w:val="0"/>
-        <w:tabs>
-          <w:tab w:val="left" w:pos="720"/>
-          <w:tab w:val="left" w:pos="1440"/>
-          <w:tab w:val="left" w:pos="2160"/>
-          <w:tab w:val="left" w:pos="2880"/>
-          <w:tab w:val="left" w:pos="3600"/>
-          <w:tab w:val="left" w:pos="4320"/>
-          <w:tab w:val="left" w:pos="5040"/>
-          <w:tab w:val="left" w:pos="5760"/>
-          <w:tab w:val="left" w:pos="6480"/>
-          <w:tab w:val="left" w:pos="7200"/>
-          <w:tab w:val="left" w:pos="7920"/>
-          <w:tab w:val="left" w:pos="8640"/>
-        </w:tabs>
-        <w:autoSpaceDE w:val="0"/>
-        <w:autoSpaceDN w:val="0"/>
-        <w:adjustRightInd w:val="0"/>
-        <w:ind w:right="-720"/>
-        <w:rPr>
-          <w:rFonts w:ascii="Helvetica" w:hAnsi="Helvetica" w:cs="Helvetica"/>
-        </w:rPr>
-      </w:pPr>
-      <w:r>
-        <w:rPr>
-          <w:rFonts w:ascii="Helvetica" w:hAnsi="Helvetica" w:cs="Helvetica"/>
-        </w:rPr>
-        <w:t>Pre-condition: GTFS API is available. Interface is able to access GTFS data. There is bus stop information available.</w:t>
-      </w:r>
-    </w:p>
-    <w:p>
-      <w:pPr>
-        <w:widowControl w:val="0"/>
-        <w:tabs>
-          <w:tab w:val="left" w:pos="720"/>
-          <w:tab w:val="left" w:pos="1440"/>
-          <w:tab w:val="left" w:pos="2160"/>
-          <w:tab w:val="left" w:pos="2880"/>
-          <w:tab w:val="left" w:pos="3600"/>
-          <w:tab w:val="left" w:pos="4320"/>
-          <w:tab w:val="left" w:pos="5040"/>
-          <w:tab w:val="left" w:pos="5760"/>
-          <w:tab w:val="left" w:pos="6480"/>
-          <w:tab w:val="left" w:pos="7200"/>
-          <w:tab w:val="left" w:pos="7920"/>
-          <w:tab w:val="left" w:pos="8640"/>
-        </w:tabs>
-        <w:autoSpaceDE w:val="0"/>
-        <w:autoSpaceDN w:val="0"/>
-        <w:adjustRightInd w:val="0"/>
-        <w:ind w:right="-720"/>
-        <w:rPr>
-          <w:rFonts w:ascii="Helvetica" w:hAnsi="Helvetica" w:cs="Helvetica"/>
-        </w:rPr>
-      </w:pPr>
-      <w:r>
-        <w:rPr>
-          <w:rFonts w:ascii="Helvetica" w:hAnsi="Helvetica" w:cs="Helvetica"/>
-        </w:rPr>
-        <w:t>Post-condition: System listens and receives live bus status information. This information is displayed in the user interface.</w:t>
+        <w:t xml:space="preserve">User Story #12: GTFS interface accepts live information about </w:t>
+      </w:r>
+      <w:r>
+        <w:rPr>
+          <w:rFonts w:ascii="Helvetica" w:hAnsi="Helvetica" w:cs="Helvetica"/>
+        </w:rPr>
+        <w:t>bus terminals</w:t>
+      </w:r>
+      <w:r>
+        <w:rPr>
+          <w:rFonts w:ascii="Helvetica" w:hAnsi="Helvetica" w:cs="Helvetica"/>
+        </w:rPr>
+        <w:t>.</w:t>
+      </w:r>
+    </w:p>
+    <w:p>
+      <w:pPr>
+        <w:widowControl w:val="0"/>
+        <w:tabs>
+          <w:tab w:val="left" w:pos="720"/>
+          <w:tab w:val="left" w:pos="1440"/>
+          <w:tab w:val="left" w:pos="2160"/>
+          <w:tab w:val="left" w:pos="2880"/>
+          <w:tab w:val="left" w:pos="3600"/>
+          <w:tab w:val="left" w:pos="4320"/>
+          <w:tab w:val="left" w:pos="5040"/>
+          <w:tab w:val="left" w:pos="5760"/>
+          <w:tab w:val="left" w:pos="6480"/>
+          <w:tab w:val="left" w:pos="7200"/>
+          <w:tab w:val="left" w:pos="7920"/>
+          <w:tab w:val="left" w:pos="8640"/>
+        </w:tabs>
+        <w:autoSpaceDE w:val="0"/>
+        <w:autoSpaceDN w:val="0"/>
+        <w:adjustRightInd w:val="0"/>
+        <w:ind w:right="-720"/>
+        <w:rPr>
+          <w:rFonts w:ascii="Helvetica" w:hAnsi="Helvetica" w:cs="Helvetica"/>
+        </w:rPr>
+      </w:pPr>
+      <w:r>
+        <w:rPr>
+          <w:rFonts w:ascii="Helvetica" w:hAnsi="Helvetica" w:cs="Helvetica"/>
+        </w:rPr>
+        <w:t>Pre-condition: GTFS API is available. Interface is able to acc</w:t>
+      </w:r>
+      <w:r>
+        <w:rPr>
+          <w:rFonts w:ascii="Helvetica" w:hAnsi="Helvetica" w:cs="Helvetica"/>
+        </w:rPr>
+        <w:t>ess GTFS data. There is bus terminal</w:t>
+      </w:r>
+      <w:r>
+        <w:rPr>
+          <w:rFonts w:ascii="Helvetica" w:hAnsi="Helvetica" w:cs="Helvetica"/>
+        </w:rPr>
+        <w:t xml:space="preserve"> information available.</w:t>
+      </w:r>
+    </w:p>
+    <w:p>
+      <w:pPr>
+        <w:widowControl w:val="0"/>
+        <w:tabs>
+          <w:tab w:val="left" w:pos="720"/>
+          <w:tab w:val="left" w:pos="1440"/>
+          <w:tab w:val="left" w:pos="2160"/>
+          <w:tab w:val="left" w:pos="2880"/>
+          <w:tab w:val="left" w:pos="3600"/>
+          <w:tab w:val="left" w:pos="4320"/>
+          <w:tab w:val="left" w:pos="5040"/>
+          <w:tab w:val="left" w:pos="5760"/>
+          <w:tab w:val="left" w:pos="6480"/>
+          <w:tab w:val="left" w:pos="7200"/>
+          <w:tab w:val="left" w:pos="7920"/>
+          <w:tab w:val="left" w:pos="8640"/>
+        </w:tabs>
+        <w:autoSpaceDE w:val="0"/>
+        <w:autoSpaceDN w:val="0"/>
+        <w:adjustRightInd w:val="0"/>
+        <w:ind w:right="-720"/>
+        <w:rPr>
+          <w:rFonts w:ascii="Helvetica" w:hAnsi="Helvetica" w:cs="Helvetica"/>
+        </w:rPr>
+      </w:pPr>
+      <w:r>
+        <w:rPr>
+          <w:rFonts w:ascii="Helvetica" w:hAnsi="Helvetica" w:cs="Helvetica"/>
+        </w:rPr>
+        <w:t xml:space="preserve">Post-condition: System listens and receives live bus </w:t>
+      </w:r>
+      <w:r>
+        <w:rPr>
+          <w:rFonts w:ascii="Helvetica" w:hAnsi="Helvetica" w:cs="Helvetica"/>
+        </w:rPr>
+        <w:t xml:space="preserve">terminal </w:t>
+      </w:r>
+      <w:r>
+        <w:rPr>
+          <w:rFonts w:ascii="Helvetica" w:hAnsi="Helvetica" w:cs="Helvetica"/>
+        </w:rPr>
+        <w:t>status information. This information is displayed in the user interface.</w:t>
       </w:r>
     </w:p>
     <w:p>
@@ -3680,53 +3950,59 @@
         <w:rPr>
           <w:rFonts w:ascii="Helvetica" w:hAnsi="Helvetica" w:cs="Helvetica"/>
         </w:rPr>
-        <w:t xml:space="preserve">Goal: Live bus stop information is accepted from the </w:t>
-      </w:r>
-      <w:proofErr w:type="spellStart"/>
-      <w:r>
-        <w:rPr>
-          <w:rFonts w:ascii="Helvetica" w:hAnsi="Helvetica" w:cs="Helvetica"/>
-        </w:rPr>
-        <w:t>CTFastrak</w:t>
-      </w:r>
-      <w:proofErr w:type="spellEnd"/>
-      <w:r>
-        <w:rPr>
-          <w:rFonts w:ascii="Helvetica" w:hAnsi="Helvetica" w:cs="Helvetica"/>
-        </w:rPr>
-        <w:t xml:space="preserve"> API and displayed to the user interface.</w:t>
-      </w:r>
-    </w:p>
-    <w:p>
-      <w:pPr>
-        <w:widowControl w:val="0"/>
-        <w:tabs>
-          <w:tab w:val="left" w:pos="720"/>
-          <w:tab w:val="left" w:pos="1440"/>
-          <w:tab w:val="left" w:pos="2160"/>
-          <w:tab w:val="left" w:pos="2880"/>
-          <w:tab w:val="left" w:pos="3600"/>
-          <w:tab w:val="left" w:pos="4320"/>
-          <w:tab w:val="left" w:pos="5040"/>
-          <w:tab w:val="left" w:pos="5760"/>
-          <w:tab w:val="left" w:pos="6480"/>
-          <w:tab w:val="left" w:pos="7200"/>
-          <w:tab w:val="left" w:pos="7920"/>
-          <w:tab w:val="left" w:pos="8640"/>
-        </w:tabs>
-        <w:autoSpaceDE w:val="0"/>
-        <w:autoSpaceDN w:val="0"/>
-        <w:adjustRightInd w:val="0"/>
-        <w:ind w:right="-720"/>
-        <w:rPr>
-          <w:rFonts w:ascii="Helvetica" w:hAnsi="Helvetica" w:cs="Helvetica"/>
-        </w:rPr>
-      </w:pPr>
-      <w:r>
-        <w:rPr>
-          <w:rFonts w:ascii="Helvetica" w:hAnsi="Helvetica" w:cs="Helvetica"/>
-        </w:rPr>
-        <w:t>Reason: Traveler is able to view stops and live stop conditions on the map.</w:t>
+        <w:t>Goal: Live bus terminal</w:t>
+      </w:r>
+      <w:r>
+        <w:rPr>
+          <w:rFonts w:ascii="Helvetica" w:hAnsi="Helvetica" w:cs="Helvetica"/>
+        </w:rPr>
+        <w:t xml:space="preserve"> information is accepted from the CTFastrak API and displayed to the user interface.</w:t>
+      </w:r>
+    </w:p>
+    <w:p>
+      <w:pPr>
+        <w:widowControl w:val="0"/>
+        <w:tabs>
+          <w:tab w:val="left" w:pos="720"/>
+          <w:tab w:val="left" w:pos="1440"/>
+          <w:tab w:val="left" w:pos="2160"/>
+          <w:tab w:val="left" w:pos="2880"/>
+          <w:tab w:val="left" w:pos="3600"/>
+          <w:tab w:val="left" w:pos="4320"/>
+          <w:tab w:val="left" w:pos="5040"/>
+          <w:tab w:val="left" w:pos="5760"/>
+          <w:tab w:val="left" w:pos="6480"/>
+          <w:tab w:val="left" w:pos="7200"/>
+          <w:tab w:val="left" w:pos="7920"/>
+          <w:tab w:val="left" w:pos="8640"/>
+        </w:tabs>
+        <w:autoSpaceDE w:val="0"/>
+        <w:autoSpaceDN w:val="0"/>
+        <w:adjustRightInd w:val="0"/>
+        <w:ind w:right="-720"/>
+        <w:rPr>
+          <w:rFonts w:ascii="Helvetica" w:hAnsi="Helvetica" w:cs="Helvetica"/>
+        </w:rPr>
+      </w:pPr>
+      <w:r>
+        <w:rPr>
+          <w:rFonts w:ascii="Helvetica" w:hAnsi="Helvetica" w:cs="Helvetica"/>
+        </w:rPr>
+        <w:t xml:space="preserve">Reason: Traveler is </w:t>
+      </w:r>
+      <w:r>
+        <w:rPr>
+          <w:rFonts w:ascii="Helvetica" w:hAnsi="Helvetica" w:cs="Helvetica"/>
+        </w:rPr>
+        <w:t>able to view stops and live bus terminal</w:t>
+      </w:r>
+      <w:bookmarkStart w:id="0" w:name="_GoBack"/>
+      <w:bookmarkEnd w:id="0"/>
+      <w:r>
+        <w:rPr>
+          <w:rFonts w:ascii="Helvetica" w:hAnsi="Helvetica" w:cs="Helvetica"/>
+        </w:rPr>
+        <w:t xml:space="preserve"> conditions on the map.</w:t>
       </w:r>
     </w:p>
     <w:p>
@@ -3866,21 +4142,7 @@
         <w:rPr>
           <w:rFonts w:ascii="Helvetica" w:hAnsi="Helvetica" w:cs="Helvetica"/>
         </w:rPr>
-        <w:t xml:space="preserve">The web application will be available to anyone with an </w:t>
-      </w:r>
-      <w:proofErr w:type="gramStart"/>
-      <w:r>
-        <w:rPr>
-          <w:rFonts w:ascii="Helvetica" w:hAnsi="Helvetica" w:cs="Helvetica"/>
-        </w:rPr>
-        <w:t>internet</w:t>
-      </w:r>
-      <w:proofErr w:type="gramEnd"/>
-      <w:r>
-        <w:rPr>
-          <w:rFonts w:ascii="Helvetica" w:hAnsi="Helvetica" w:cs="Helvetica"/>
-        </w:rPr>
-        <w:t xml:space="preserve"> connection, focused mainly on commuters in CT.</w:t>
+        <w:t>The web application will be available to anyone with an internet connection, focused mainly on commuters in CT.</w:t>
       </w:r>
     </w:p>
     <w:p>
@@ -4065,21 +4327,7 @@
         <w:rPr>
           <w:rFonts w:ascii="Helvetica" w:hAnsi="Helvetica" w:cs="Helvetica"/>
         </w:rPr>
-        <w:t xml:space="preserve">The web application will be as reliable as the data given to the application (from </w:t>
-      </w:r>
-      <w:proofErr w:type="spellStart"/>
-      <w:r>
-        <w:rPr>
-          <w:rFonts w:ascii="Helvetica" w:hAnsi="Helvetica" w:cs="Helvetica"/>
-        </w:rPr>
-        <w:t>CTFastrak</w:t>
-      </w:r>
-      <w:proofErr w:type="spellEnd"/>
-      <w:r>
-        <w:rPr>
-          <w:rFonts w:ascii="Helvetica" w:hAnsi="Helvetica" w:cs="Helvetica"/>
-        </w:rPr>
-        <w:t>).</w:t>
+        <w:t>The web application will be as reliable as the data given to the application (from CTFastrak).</w:t>
       </w:r>
     </w:p>
     <w:p>
@@ -4268,21 +4516,7 @@
         <w:rPr>
           <w:rFonts w:ascii="Helvetica" w:hAnsi="Helvetica" w:cs="Helvetica"/>
         </w:rPr>
-        <w:t xml:space="preserve">Bus Terminal - A location in which a traveler can get on or off a CT </w:t>
-      </w:r>
-      <w:proofErr w:type="spellStart"/>
-      <w:r>
-        <w:rPr>
-          <w:rFonts w:ascii="Helvetica" w:hAnsi="Helvetica" w:cs="Helvetica"/>
-        </w:rPr>
-        <w:t>Fastrak</w:t>
-      </w:r>
-      <w:proofErr w:type="spellEnd"/>
-      <w:r>
-        <w:rPr>
-          <w:rFonts w:ascii="Helvetica" w:hAnsi="Helvetica" w:cs="Helvetica"/>
-        </w:rPr>
-        <w:t xml:space="preserve"> bus</w:t>
+        <w:t>Bus Terminal - A location in which a traveler can get on or off a CT Fastrak bus</w:t>
       </w:r>
     </w:p>
     <w:p>
@@ -4319,21 +4553,7 @@
         <w:rPr>
           <w:rFonts w:ascii="Helvetica" w:hAnsi="Helvetica" w:cs="Helvetica"/>
         </w:rPr>
-        <w:t xml:space="preserve">CT </w:t>
-      </w:r>
-      <w:proofErr w:type="spellStart"/>
-      <w:r>
-        <w:rPr>
-          <w:rFonts w:ascii="Helvetica" w:hAnsi="Helvetica" w:cs="Helvetica"/>
-        </w:rPr>
-        <w:t>Fastrak</w:t>
-      </w:r>
-      <w:proofErr w:type="spellEnd"/>
-      <w:r>
-        <w:rPr>
-          <w:rFonts w:ascii="Helvetica" w:hAnsi="Helvetica" w:cs="Helvetica"/>
-        </w:rPr>
-        <w:t xml:space="preserve"> - A transportation system featuring high quality and cost-effective bus transit services featuring many of the Bus Rapid Transit (BRT) best design and operation practices</w:t>
+        <w:t>CT Fastrak - A transportation system featuring high quality and cost-effective bus transit services featuring many of the Bus Rapid Transit (BRT) best design and operation practices</w:t>
       </w:r>
     </w:p>
     <w:p>
@@ -4444,29 +4664,7 @@
         <w:rPr>
           <w:rFonts w:ascii="Helvetica" w:hAnsi="Helvetica" w:cs="Helvetica"/>
         </w:rPr>
-        <w:t xml:space="preserve">GTFS - GTFS (General Transit Feed Specification) is a feed specification that allows public transportation agencies to provide </w:t>
-      </w:r>
-      <w:proofErr w:type="spellStart"/>
-      <w:r>
-        <w:rPr>
-          <w:rFonts w:ascii="Helvetica" w:hAnsi="Helvetica" w:cs="Helvetica"/>
-        </w:rPr>
-        <w:t>real</w:t>
-      </w:r>
-      <w:bookmarkStart w:id="0" w:name="_GoBack"/>
-      <w:bookmarkEnd w:id="0"/>
-      <w:r>
-        <w:rPr>
-          <w:rFonts w:ascii="Helvetica" w:hAnsi="Helvetica" w:cs="Helvetica"/>
-        </w:rPr>
-        <w:t>time</w:t>
-      </w:r>
-      <w:proofErr w:type="spellEnd"/>
-      <w:r>
-        <w:rPr>
-          <w:rFonts w:ascii="Helvetica" w:hAnsi="Helvetica" w:cs="Helvetica"/>
-        </w:rPr>
-        <w:t xml:space="preserve"> updates about their fleet to application developers</w:t>
+        <w:t>GTFS - GTFS (General Transit Feed Specification) is a feed specification that allows public transportation agencies to provide realtime updates about their fleet to application developers</w:t>
       </w:r>
     </w:p>
     <w:p>
@@ -4503,21 +4701,7 @@
         <w:rPr>
           <w:rFonts w:ascii="Helvetica" w:hAnsi="Helvetica" w:cs="Helvetica"/>
         </w:rPr>
-        <w:t xml:space="preserve">Service Maps - Maps generated by CT </w:t>
-      </w:r>
-      <w:proofErr w:type="spellStart"/>
-      <w:r>
-        <w:rPr>
-          <w:rFonts w:ascii="Helvetica" w:hAnsi="Helvetica" w:cs="Helvetica"/>
-        </w:rPr>
-        <w:t>Fastrak</w:t>
-      </w:r>
-      <w:proofErr w:type="spellEnd"/>
-      <w:r>
-        <w:rPr>
-          <w:rFonts w:ascii="Helvetica" w:hAnsi="Helvetica" w:cs="Helvetica"/>
-        </w:rPr>
-        <w:t xml:space="preserve"> which display local, express, and connector routes and destinations, park and ride locations, and multi-use recreational trail access</w:t>
+        <w:t>Service Maps - Maps generated by CT Fastrak which display local, express, and connector routes and destinations, park and ride locations, and multi-use recreational trail access</w:t>
       </w:r>
     </w:p>
     <w:p>
@@ -4554,21 +4738,7 @@
         <w:rPr>
           <w:rFonts w:ascii="Helvetica" w:hAnsi="Helvetica" w:cs="Helvetica"/>
         </w:rPr>
-        <w:t xml:space="preserve">Servicing area - A city or town that provides access to CT </w:t>
-      </w:r>
-      <w:proofErr w:type="spellStart"/>
-      <w:r>
-        <w:rPr>
-          <w:rFonts w:ascii="Helvetica" w:hAnsi="Helvetica" w:cs="Helvetica"/>
-        </w:rPr>
-        <w:t>Fastrak</w:t>
-      </w:r>
-      <w:proofErr w:type="spellEnd"/>
-      <w:r>
-        <w:rPr>
-          <w:rFonts w:ascii="Helvetica" w:hAnsi="Helvetica" w:cs="Helvetica"/>
-        </w:rPr>
-        <w:t xml:space="preserve"> transportation</w:t>
+        <w:t>Servicing area - A city or town that provides access to CT Fastrak transportation</w:t>
       </w:r>
     </w:p>
     <w:p>
@@ -4605,71 +4775,15 @@
         <w:rPr>
           <w:rFonts w:ascii="Helvetica" w:hAnsi="Helvetica" w:cs="Helvetica"/>
         </w:rPr>
-        <w:t xml:space="preserve">System Map - A map of the entire regional CT </w:t>
-      </w:r>
-      <w:proofErr w:type="spellStart"/>
-      <w:r>
-        <w:rPr>
-          <w:rFonts w:ascii="Helvetica" w:hAnsi="Helvetica" w:cs="Helvetica"/>
-        </w:rPr>
-        <w:t>Fastrak</w:t>
-      </w:r>
-      <w:proofErr w:type="spellEnd"/>
-      <w:r>
-        <w:rPr>
-          <w:rFonts w:ascii="Helvetica" w:hAnsi="Helvetica" w:cs="Helvetica"/>
-        </w:rPr>
-        <w:t xml:space="preserve"> system, and is posted at various CT </w:t>
-      </w:r>
-      <w:proofErr w:type="spellStart"/>
-      <w:r>
-        <w:rPr>
-          <w:rFonts w:ascii="Helvetica" w:hAnsi="Helvetica" w:cs="Helvetica"/>
-        </w:rPr>
-        <w:t>Fastrak</w:t>
-      </w:r>
-      <w:proofErr w:type="spellEnd"/>
-      <w:r>
-        <w:rPr>
-          <w:rFonts w:ascii="Helvetica" w:hAnsi="Helvetica" w:cs="Helvetica"/>
-        </w:rPr>
-        <w:t xml:space="preserve"> stations</w:t>
-      </w:r>
-    </w:p>
-    <w:p>
-      <w:r>
-        <w:rPr>
-          <w:rFonts w:ascii="Helvetica" w:hAnsi="Helvetica" w:cs="Helvetica"/>
-        </w:rPr>
-        <w:t xml:space="preserve">Traveler - A user who intends to use the CT </w:t>
-      </w:r>
-      <w:proofErr w:type="spellStart"/>
-      <w:r>
-        <w:rPr>
-          <w:rFonts w:ascii="Helvetica" w:hAnsi="Helvetica" w:cs="Helvetica"/>
-        </w:rPr>
-        <w:t>Fastrak</w:t>
-      </w:r>
-      <w:proofErr w:type="spellEnd"/>
-      <w:r>
-        <w:rPr>
-          <w:rFonts w:ascii="Helvetica" w:hAnsi="Helvetica" w:cs="Helvetica"/>
-        </w:rPr>
-        <w:t xml:space="preserve"> application to assist in obtaining information related to CT </w:t>
-      </w:r>
-      <w:proofErr w:type="spellStart"/>
-      <w:r>
-        <w:rPr>
-          <w:rFonts w:ascii="Helvetica" w:hAnsi="Helvetica" w:cs="Helvetica"/>
-        </w:rPr>
-        <w:t>Fastrak</w:t>
-      </w:r>
-      <w:proofErr w:type="spellEnd"/>
-      <w:r>
-        <w:rPr>
-          <w:rFonts w:ascii="Helvetica" w:hAnsi="Helvetica" w:cs="Helvetica"/>
-        </w:rPr>
-        <w:t xml:space="preserve"> transit options</w:t>
+        <w:t>System Map - A map of the entire regional CT Fastrak system, and is posted at various CT Fastrak stations</w:t>
+      </w:r>
+    </w:p>
+    <w:p>
+      <w:r>
+        <w:rPr>
+          <w:rFonts w:ascii="Helvetica" w:hAnsi="Helvetica" w:cs="Helvetica"/>
+        </w:rPr>
+        <w:t>Traveler - A user who intends to use the CT Fastrak application to assist in obtaining information related to CT Fastrak transit options</w:t>
       </w:r>
     </w:p>
     <w:sectPr>

</xml_diff>